<commit_message>
updated syllabus. working on weeks 2 and 3
</commit_message>
<xml_diff>
--- a/GIS 5090 Programming for GIS&RS Syllabus Spring 2017.docx
+++ b/GIS 5090 Programming for GIS&RS Syllabus Spring 2017.docx
@@ -436,8 +436,6 @@
       <w:r>
         <w:t>this</w:t>
       </w:r>
-      <w:bookmarkStart w:id="0" w:name="_GoBack"/>
-      <w:bookmarkEnd w:id="0"/>
       <w:r>
         <w:t xml:space="preserve"> course, students will be able to use Python to perform common GIS and remote sensing analysis tasks, automate workflows, and develop custom Python tools. Topics will include describing data, manipulating data, automating spatial analysis tasks, creating Python scripts and tools, and using Python for imagery analysis.</w:t>
       </w:r>
@@ -507,73 +505,117 @@
         <w:t>Get g</w:t>
       </w:r>
       <w:r>
-        <w:t>raduate level students implementing it in their own research projects.</w:t>
-      </w:r>
+        <w:t xml:space="preserve">raduate level students implementing it in their own research </w:t>
+      </w:r>
+      <w:proofErr w:type="gramStart"/>
+      <w:r>
+        <w:t>projects.</w:t>
+      </w:r>
+      <w:proofErr w:type="gramEnd"/>
     </w:p>
     <w:p/>
     <w:p>
       <w:pPr>
         <w:rPr>
-          <w:rFonts w:cstheme="minorHAnsi"/>
           <w:b/>
         </w:rPr>
       </w:pPr>
       <w:r>
         <w:rPr>
-          <w:rFonts w:cstheme="minorHAnsi"/>
           <w:b/>
         </w:rPr>
-        <w:t>Recommended</w:t>
-      </w:r>
-      <w:r>
-        <w:rPr>
-          <w:rFonts w:cstheme="minorHAnsi"/>
-          <w:b/>
-        </w:rPr>
-        <w:t xml:space="preserve"> Texts</w:t>
-      </w:r>
-      <w:r>
-        <w:rPr>
-          <w:rFonts w:cstheme="minorHAnsi"/>
-          <w:b/>
-        </w:rPr>
-        <w:t xml:space="preserve"> (Choose one)</w:t>
-      </w:r>
-      <w:r>
-        <w:rPr>
-          <w:rFonts w:cstheme="minorHAnsi"/>
-          <w:b/>
-        </w:rPr>
-        <w:t>:</w:t>
+        <w:t>Materials:</w:t>
       </w:r>
     </w:p>
     <w:p>
       <w:r>
-        <w:t>Silas Toms. ArcPy and ArcGIS – Geospatial Analysis with Python. ISBN978-1-78398-866-2.</w:t>
-      </w:r>
-      <w:r>
-        <w:t xml:space="preserve"> $</w:t>
-      </w:r>
-      <w:r>
-        <w:t>44.99</w:t>
-      </w:r>
+        <w:t xml:space="preserve">Course Materials are hosted at </w:t>
+      </w:r>
+      <w:hyperlink r:id="rId8" w:history="1">
+        <w:r>
+          <w:rPr>
+            <w:rStyle w:val="Hyperlink"/>
+          </w:rPr>
+          <w:t>https://github.com/gbrunner/Python_for_GIS_and_RS</w:t>
+        </w:r>
+      </w:hyperlink>
+      <w:r>
+        <w:t>. Slides, labs, and homework are in the folders that correspond to the specific week in class.</w:t>
+      </w:r>
+      <w:bookmarkStart w:id="0" w:name="_GoBack"/>
+      <w:bookmarkEnd w:id="0"/>
     </w:p>
     <w:p/>
     <w:p>
+      <w:pPr>
+        <w:rPr>
+          <w:rFonts w:cstheme="minorHAnsi"/>
+          <w:b/>
+        </w:rPr>
+      </w:pPr>
+      <w:r>
+        <w:rPr>
+          <w:rFonts w:cstheme="minorHAnsi"/>
+          <w:b/>
+        </w:rPr>
+        <w:t>Texts:</w:t>
+      </w:r>
+    </w:p>
+    <w:p>
+      <w:r>
+        <w:t xml:space="preserve">(Required) </w:t>
+      </w:r>
+      <w:r>
+        <w:t xml:space="preserve">Silas Toms. </w:t>
+      </w:r>
+      <w:proofErr w:type="spellStart"/>
+      <w:r>
+        <w:t>ArcPy</w:t>
+      </w:r>
+      <w:proofErr w:type="spellEnd"/>
+      <w:r>
+        <w:t xml:space="preserve"> and ArcGIS – Geospatial Analysis with Python. ISBN978-1-78398-866-2.</w:t>
+      </w:r>
+      <w:r>
+        <w:t xml:space="preserve"> $</w:t>
+      </w:r>
+      <w:r>
+        <w:t>44.99</w:t>
+      </w:r>
+    </w:p>
+    <w:p>
       <w:r>
         <w:t>Or,</w:t>
       </w:r>
     </w:p>
-    <w:p/>
     <w:p>
       <w:r>
         <w:rPr>
           <w:rFonts w:eastAsia="Times New Roman"/>
         </w:rPr>
-        <w:t>Paul A Zandenbergen. Python Scripting for ArcGIS. ISBN 978-1-58948-282-1. $79.99</w:t>
+        <w:t xml:space="preserve">(Optional) </w:t>
+      </w:r>
+      <w:r>
+        <w:rPr>
+          <w:rFonts w:eastAsia="Times New Roman"/>
+        </w:rPr>
+        <w:t xml:space="preserve">Paul A </w:t>
+      </w:r>
+      <w:proofErr w:type="spellStart"/>
+      <w:r>
+        <w:rPr>
+          <w:rFonts w:eastAsia="Times New Roman"/>
+        </w:rPr>
+        <w:t>Zandenbergen</w:t>
+      </w:r>
+      <w:proofErr w:type="spellEnd"/>
+      <w:r>
+        <w:rPr>
+          <w:rFonts w:eastAsia="Times New Roman"/>
+        </w:rPr>
+        <w:t>. Python Scripting for ArcGIS. ISBN 978-1-58948-282-1. $79.99</w:t>
       </w:r>
     </w:p>
-    <w:p/>
     <w:p/>
     <w:p>
       <w:pPr>
@@ -597,7 +639,10 @@
         <w:spacing w:before="100" w:beforeAutospacing="1" w:after="100" w:afterAutospacing="1"/>
       </w:pPr>
       <w:r>
-        <w:t>20% - Lab Work</w:t>
+        <w:t>20</w:t>
+      </w:r>
+      <w:r>
+        <w:t>% - Lab Work</w:t>
       </w:r>
     </w:p>
     <w:p>
@@ -639,7 +684,7 @@
         <w:rPr>
           <w:lang w:val="pt-BR"/>
         </w:rPr>
-        <w:t>30% - Midterm project</w:t>
+        <w:t>15% - Project 1</w:t>
       </w:r>
     </w:p>
     <w:p>
@@ -654,15 +699,160 @@
         <w:rPr>
           <w:lang w:val="pt-BR"/>
         </w:rPr>
-        <w:t>30% - Final Project</w:t>
+        <w:t>15% - Project 2</w:t>
       </w:r>
     </w:p>
     <w:p>
       <w:pPr>
+        <w:numPr>
+          <w:ilvl w:val="0"/>
+          <w:numId w:val="16"/>
+        </w:numPr>
+        <w:spacing w:before="100" w:beforeAutospacing="1" w:after="100" w:afterAutospacing="1"/>
+      </w:pPr>
+      <w:r>
+        <w:rPr>
+          <w:lang w:val="pt-BR"/>
+        </w:rPr>
+        <w:t>30% - Final Project</w:t>
+      </w:r>
+    </w:p>
+    <w:p>
+      <w:pPr>
         <w:pStyle w:val="Default"/>
         <w:jc w:val="both"/>
         <w:rPr>
           <w:rFonts w:asciiTheme="minorHAnsi" w:hAnsiTheme="minorHAnsi"/>
+          <w:b/>
+        </w:rPr>
+      </w:pPr>
+      <w:proofErr w:type="spellStart"/>
+      <w:r>
+        <w:rPr>
+          <w:rFonts w:asciiTheme="minorHAnsi" w:hAnsiTheme="minorHAnsi"/>
+          <w:b/>
+        </w:rPr>
+        <w:t>Github</w:t>
+      </w:r>
+      <w:proofErr w:type="spellEnd"/>
+      <w:r>
+        <w:rPr>
+          <w:rFonts w:asciiTheme="minorHAnsi" w:hAnsiTheme="minorHAnsi"/>
+          <w:b/>
+        </w:rPr>
+        <w:t xml:space="preserve"> – Extra Credit</w:t>
+      </w:r>
+      <w:r>
+        <w:rPr>
+          <w:rFonts w:asciiTheme="minorHAnsi" w:hAnsiTheme="minorHAnsi"/>
+          <w:b/>
+        </w:rPr>
+        <w:t>:</w:t>
+      </w:r>
+    </w:p>
+    <w:p>
+      <w:pPr>
+        <w:pStyle w:val="Default"/>
+        <w:jc w:val="both"/>
+        <w:rPr>
+          <w:rFonts w:asciiTheme="minorHAnsi" w:hAnsiTheme="minorHAnsi"/>
+        </w:rPr>
+      </w:pPr>
+      <w:r>
+        <w:rPr>
+          <w:rFonts w:asciiTheme="minorHAnsi" w:hAnsiTheme="minorHAnsi"/>
+        </w:rPr>
+        <w:t xml:space="preserve">Almost all </w:t>
+      </w:r>
+      <w:r>
+        <w:rPr>
+          <w:rFonts w:asciiTheme="minorHAnsi" w:hAnsiTheme="minorHAnsi"/>
+        </w:rPr>
+        <w:t>d</w:t>
+      </w:r>
+      <w:r>
+        <w:rPr>
+          <w:rFonts w:asciiTheme="minorHAnsi" w:hAnsiTheme="minorHAnsi"/>
+        </w:rPr>
+        <w:t xml:space="preserve">evelopers use </w:t>
+      </w:r>
+      <w:proofErr w:type="spellStart"/>
+      <w:r>
+        <w:rPr>
+          <w:rFonts w:asciiTheme="minorHAnsi" w:hAnsiTheme="minorHAnsi"/>
+        </w:rPr>
+        <w:t>Github</w:t>
+      </w:r>
+      <w:proofErr w:type="spellEnd"/>
+      <w:r>
+        <w:rPr>
+          <w:rFonts w:asciiTheme="minorHAnsi" w:hAnsiTheme="minorHAnsi"/>
+        </w:rPr>
+        <w:t xml:space="preserve"> for versioning and sharing their code. I’ll give up to 5 percentage points for </w:t>
+      </w:r>
+      <w:r>
+        <w:rPr>
+          <w:rFonts w:asciiTheme="minorHAnsi" w:hAnsiTheme="minorHAnsi"/>
+        </w:rPr>
+        <w:t xml:space="preserve">any student who creates a </w:t>
+      </w:r>
+      <w:proofErr w:type="spellStart"/>
+      <w:r>
+        <w:rPr>
+          <w:rFonts w:asciiTheme="minorHAnsi" w:hAnsiTheme="minorHAnsi"/>
+        </w:rPr>
+        <w:t>Github</w:t>
+      </w:r>
+      <w:proofErr w:type="spellEnd"/>
+      <w:r>
+        <w:rPr>
+          <w:rFonts w:asciiTheme="minorHAnsi" w:hAnsiTheme="minorHAnsi"/>
+        </w:rPr>
+        <w:t xml:space="preserve"> account (1%), forks the course materials and submits </w:t>
+      </w:r>
+      <w:r>
+        <w:rPr>
+          <w:rFonts w:asciiTheme="minorHAnsi" w:hAnsiTheme="minorHAnsi"/>
+        </w:rPr>
+        <w:lastRenderedPageBreak/>
+        <w:t xml:space="preserve">their assignments through </w:t>
+      </w:r>
+      <w:proofErr w:type="spellStart"/>
+      <w:r>
+        <w:rPr>
+          <w:rFonts w:asciiTheme="minorHAnsi" w:hAnsiTheme="minorHAnsi"/>
+        </w:rPr>
+        <w:t>Github</w:t>
+      </w:r>
+      <w:proofErr w:type="spellEnd"/>
+      <w:r>
+        <w:rPr>
+          <w:rFonts w:asciiTheme="minorHAnsi" w:hAnsiTheme="minorHAnsi"/>
+        </w:rPr>
+        <w:t xml:space="preserve"> (2%), and fixes any errors in the materials and submits the fixes to rep (2%).  Depending on how much interest there is in this, perhaps I could take some time to either give an overview of </w:t>
+      </w:r>
+      <w:proofErr w:type="spellStart"/>
+      <w:r>
+        <w:rPr>
+          <w:rFonts w:asciiTheme="minorHAnsi" w:hAnsiTheme="minorHAnsi"/>
+        </w:rPr>
+        <w:t>Github</w:t>
+      </w:r>
+      <w:proofErr w:type="spellEnd"/>
+      <w:r>
+        <w:rPr>
+          <w:rFonts w:asciiTheme="minorHAnsi" w:hAnsiTheme="minorHAnsi"/>
+        </w:rPr>
+        <w:t xml:space="preserve"> or bring in an expert to give an overview of it.</w:t>
+      </w:r>
+    </w:p>
+    <w:p>
+      <w:pPr>
+        <w:pStyle w:val="Default"/>
+        <w:jc w:val="both"/>
+        <w:rPr>
+          <w:rFonts w:asciiTheme="minorHAnsi" w:hAnsiTheme="minorHAnsi"/>
+          <w:b/>
         </w:rPr>
       </w:pPr>
     </w:p>
@@ -985,7 +1175,6 @@
               <w:rPr>
                 <w:color w:val="000000"/>
               </w:rPr>
-              <w:lastRenderedPageBreak/>
               <w:t>B</w:t>
             </w:r>
           </w:p>
@@ -1696,7 +1885,7 @@
               <w:pStyle w:val="ListParagraph"/>
             </w:pPr>
             <w:r>
-              <w:t>Arcpy</w:t>
+              <w:t>More Python Fundamentals</w:t>
             </w:r>
           </w:p>
         </w:tc>
@@ -1778,8 +1967,18 @@
                 <w:sz w:val="22"/>
                 <w:szCs w:val="22"/>
               </w:rPr>
-              <w:t>Intro to Arcpy</w:t>
-            </w:r>
+              <w:t xml:space="preserve">Intro to </w:t>
+            </w:r>
+            <w:proofErr w:type="spellStart"/>
+            <w:r>
+              <w:rPr>
+                <w:b/>
+                <w:sz w:val="22"/>
+                <w:szCs w:val="22"/>
+              </w:rPr>
+              <w:t>Arcpy</w:t>
+            </w:r>
+            <w:proofErr w:type="spellEnd"/>
           </w:p>
         </w:tc>
       </w:tr>
@@ -1855,15 +2054,42 @@
             <w:pPr>
               <w:rPr>
                 <w:b/>
-              </w:rPr>
-            </w:pPr>
-            <w:r>
-              <w:rPr>
-                <w:b/>
                 <w:sz w:val="22"/>
                 <w:szCs w:val="22"/>
               </w:rPr>
-              <w:t>Exploring and Describing Data</w:t>
+            </w:pPr>
+            <w:r>
+              <w:rPr>
+                <w:b/>
+                <w:sz w:val="22"/>
+                <w:szCs w:val="22"/>
+              </w:rPr>
+              <w:t>Creating Your First Python Script (Chapter 3 of Toms)</w:t>
+            </w:r>
+          </w:p>
+          <w:p>
+            <w:pPr>
+              <w:rPr>
+                <w:b/>
+                <w:sz w:val="22"/>
+                <w:szCs w:val="22"/>
+              </w:rPr>
+            </w:pPr>
+            <w:r>
+              <w:rPr>
+                <w:b/>
+                <w:sz w:val="22"/>
+                <w:szCs w:val="22"/>
+              </w:rPr>
+              <w:t>CSVs and Text Files</w:t>
+            </w:r>
+            <w:r>
+              <w:rPr>
+                <w:b/>
+                <w:sz w:val="22"/>
+                <w:szCs w:val="22"/>
+              </w:rPr>
+              <w:t xml:space="preserve"> – Text to Feature Class</w:t>
             </w:r>
           </w:p>
           <w:p>
@@ -1880,7 +2106,7 @@
                 <w:sz w:val="22"/>
                 <w:szCs w:val="22"/>
               </w:rPr>
-              <w:t>Loops and Lists</w:t>
+              <w:t>*Project 1 Assigned*</w:t>
             </w:r>
           </w:p>
         </w:tc>
@@ -2003,24 +2229,9 @@
             <w:pPr>
               <w:rPr>
                 <w:b/>
-              </w:rPr>
-            </w:pPr>
-            <w:r>
-              <w:rPr>
-                <w:b/>
                 <w:sz w:val="22"/>
                 <w:szCs w:val="22"/>
               </w:rPr>
-              <w:t>Manipulating Spatial Data</w:t>
-            </w:r>
-          </w:p>
-          <w:p>
-            <w:pPr>
-              <w:rPr>
-                <w:bCs/>
-                <w:sz w:val="20"/>
-                <w:szCs w:val="20"/>
-              </w:rPr>
             </w:pPr>
             <w:r>
               <w:rPr>
@@ -2028,7 +2239,40 @@
                 <w:sz w:val="22"/>
                 <w:szCs w:val="22"/>
               </w:rPr>
-              <w:t>Text Files and CSV Files</w:t>
+              <w:t xml:space="preserve">Describing </w:t>
+            </w:r>
+            <w:r>
+              <w:rPr>
+                <w:b/>
+                <w:sz w:val="22"/>
+                <w:szCs w:val="22"/>
+              </w:rPr>
+              <w:t xml:space="preserve">GIS </w:t>
+            </w:r>
+            <w:r>
+              <w:rPr>
+                <w:b/>
+                <w:sz w:val="22"/>
+                <w:szCs w:val="22"/>
+              </w:rPr>
+              <w:t>Data</w:t>
+            </w:r>
+          </w:p>
+          <w:p>
+            <w:pPr>
+              <w:rPr>
+                <w:b/>
+                <w:sz w:val="22"/>
+                <w:szCs w:val="22"/>
+              </w:rPr>
+            </w:pPr>
+            <w:r>
+              <w:rPr>
+                <w:b/>
+                <w:sz w:val="22"/>
+                <w:szCs w:val="22"/>
+              </w:rPr>
+              <w:t>Functions</w:t>
             </w:r>
           </w:p>
         </w:tc>
@@ -2068,7 +2312,7 @@
               </w:rPr>
             </w:pPr>
             <w:r>
-              <w:t>ETL</w:t>
+              <w:t>Manipulating Spatial Data</w:t>
             </w:r>
           </w:p>
         </w:tc>
@@ -2157,15 +2401,42 @@
             <w:pPr>
               <w:rPr>
                 <w:b/>
-              </w:rPr>
-            </w:pPr>
-            <w:r>
-              <w:rPr>
-                <w:b/>
                 <w:sz w:val="22"/>
                 <w:szCs w:val="22"/>
               </w:rPr>
-              <w:t>ETL – Extract, Transform, Load</w:t>
+            </w:pPr>
+            <w:r>
+              <w:rPr>
+                <w:b/>
+                <w:sz w:val="22"/>
+                <w:szCs w:val="22"/>
+              </w:rPr>
+              <w:t>Cursors – Search, Insert, Update</w:t>
+            </w:r>
+            <w:r>
+              <w:rPr>
+                <w:b/>
+                <w:sz w:val="22"/>
+                <w:szCs w:val="22"/>
+              </w:rPr>
+              <w:t xml:space="preserve"> (Chapter 5 of Toms)</w:t>
+            </w:r>
+          </w:p>
+          <w:p>
+            <w:pPr>
+              <w:rPr>
+                <w:b/>
+                <w:sz w:val="22"/>
+                <w:szCs w:val="22"/>
+              </w:rPr>
+            </w:pPr>
+            <w:r>
+              <w:rPr>
+                <w:b/>
+                <w:sz w:val="22"/>
+                <w:szCs w:val="22"/>
+              </w:rPr>
+              <w:t>JSON – JavaScript Object Notation</w:t>
             </w:r>
           </w:p>
           <w:p>
@@ -2182,7 +2453,7 @@
                 <w:sz w:val="22"/>
                 <w:szCs w:val="22"/>
               </w:rPr>
-              <w:t>JSON – JavaScript Object Notation</w:t>
+              <w:t>*Project 1 Due*</w:t>
             </w:r>
           </w:p>
         </w:tc>
@@ -2310,6 +2581,14 @@
               </w:rPr>
               <w:t>Working with Geometries</w:t>
             </w:r>
+            <w:r>
+              <w:rPr>
+                <w:b/>
+                <w:sz w:val="22"/>
+                <w:szCs w:val="22"/>
+              </w:rPr>
+              <w:t xml:space="preserve"> (Chapter 6 of Toms)</w:t>
+            </w:r>
           </w:p>
         </w:tc>
       </w:tr>
@@ -2436,15 +2715,25 @@
               </w:tabs>
               <w:rPr>
                 <w:b/>
-              </w:rPr>
-            </w:pPr>
-            <w:r>
-              <w:rPr>
-                <w:b/>
                 <w:sz w:val="22"/>
                 <w:szCs w:val="22"/>
               </w:rPr>
+            </w:pPr>
+            <w:r>
+              <w:rPr>
+                <w:b/>
+                <w:sz w:val="22"/>
+                <w:szCs w:val="22"/>
+              </w:rPr>
               <w:t>Creating and Running Python Script Tools</w:t>
+            </w:r>
+            <w:r>
+              <w:rPr>
+                <w:b/>
+                <w:sz w:val="22"/>
+                <w:szCs w:val="22"/>
+              </w:rPr>
+              <w:t xml:space="preserve"> (Chapter  7of  Toms)</w:t>
             </w:r>
           </w:p>
         </w:tc>
@@ -2485,7 +2774,7 @@
               </w:rPr>
             </w:pPr>
             <w:r>
-              <w:t>Rasters/Imagery</w:t>
+              <w:t>Classes and Function</w:t>
             </w:r>
             <w:r>
               <w:rPr>
@@ -2534,6 +2823,7 @@
                 <w:sz w:val="20"/>
                 <w:szCs w:val="20"/>
               </w:rPr>
+              <w:lastRenderedPageBreak/>
               <w:t>8</w:t>
             </w:r>
           </w:p>
@@ -2586,37 +2876,65 @@
                 <w:sz w:val="22"/>
                 <w:szCs w:val="22"/>
               </w:rPr>
-              <w:t>Working with Rasters</w:t>
-            </w:r>
-          </w:p>
-          <w:p>
-            <w:pPr>
-              <w:rPr>
-                <w:b/>
-              </w:rPr>
-            </w:pPr>
+              <w:t>Classes and Functions</w:t>
+            </w:r>
             <w:r>
               <w:rPr>
                 <w:b/>
                 <w:sz w:val="22"/>
                 <w:szCs w:val="22"/>
               </w:rPr>
-              <w:t>Managing Imagery and Raster Data</w:t>
-            </w:r>
-          </w:p>
-          <w:p>
-            <w:pPr>
-              <w:rPr>
-                <w:b/>
-              </w:rPr>
-            </w:pPr>
-            <w:r>
+              <w:t xml:space="preserve"> (Chapter 4 of Toms)</w:t>
+            </w:r>
+          </w:p>
+          <w:p>
+            <w:pPr>
               <w:rPr>
                 <w:b/>
                 <w:sz w:val="22"/>
                 <w:szCs w:val="22"/>
               </w:rPr>
-              <w:t>*Project 1 Due*</w:t>
+            </w:pPr>
+            <w:r>
+              <w:rPr>
+                <w:b/>
+                <w:sz w:val="22"/>
+                <w:szCs w:val="22"/>
+              </w:rPr>
+              <w:t>Network and Spatial</w:t>
+            </w:r>
+            <w:r>
+              <w:rPr>
+                <w:b/>
+                <w:sz w:val="22"/>
+                <w:szCs w:val="22"/>
+              </w:rPr>
+              <w:t xml:space="preserve"> Analysis with Python</w:t>
+            </w:r>
+            <w:r>
+              <w:rPr>
+                <w:b/>
+                <w:sz w:val="22"/>
+                <w:szCs w:val="22"/>
+              </w:rPr>
+              <w:t xml:space="preserve"> (Chapter 11 of Toms)</w:t>
+            </w:r>
+          </w:p>
+          <w:p>
+            <w:pPr>
+              <w:rPr>
+                <w:b/>
+                <w:sz w:val="22"/>
+                <w:szCs w:val="22"/>
+              </w:rPr>
+            </w:pPr>
+            <w:r>
+              <w:rPr>
+                <w:b/>
+                <w:sz w:val="22"/>
+                <w:szCs w:val="22"/>
+              </w:rPr>
+              <w:t>*Project 2 Assigned*</w:t>
             </w:r>
           </w:p>
         </w:tc>
@@ -2655,8 +2973,13 @@
                 <w:szCs w:val="20"/>
               </w:rPr>
             </w:pPr>
-            <w:r>
-              <w:t>Numpy, Imagery, LiDAR</w:t>
+            <w:proofErr w:type="spellStart"/>
+            <w:r>
+              <w:t>Rasters</w:t>
+            </w:r>
+            <w:proofErr w:type="spellEnd"/>
+            <w:r>
+              <w:t>/Imagery</w:t>
             </w:r>
           </w:p>
         </w:tc>
@@ -2737,7 +3060,6 @@
             <w:pPr>
               <w:rPr>
                 <w:b/>
-                <w:lang w:val="pt-BR"/>
               </w:rPr>
             </w:pPr>
             <w:r>
@@ -2745,26 +3067,34 @@
                 <w:b/>
                 <w:sz w:val="22"/>
                 <w:szCs w:val="22"/>
-                <w:lang w:val="pt-BR"/>
-              </w:rPr>
-              <w:t>Working with LiDAR</w:t>
-            </w:r>
-          </w:p>
-          <w:p>
-            <w:pPr>
-              <w:rPr>
-                <w:sz w:val="20"/>
-                <w:szCs w:val="20"/>
-              </w:rPr>
-            </w:pPr>
+              </w:rPr>
+              <w:t xml:space="preserve">Working with </w:t>
+            </w:r>
+            <w:proofErr w:type="spellStart"/>
             <w:r>
               <w:rPr>
                 <w:b/>
                 <w:sz w:val="22"/>
                 <w:szCs w:val="22"/>
-                <w:lang w:val="pt-BR"/>
-              </w:rPr>
-              <w:t>Python Raster Function</w:t>
+              </w:rPr>
+              <w:t>Rasters</w:t>
+            </w:r>
+            <w:proofErr w:type="spellEnd"/>
+          </w:p>
+          <w:p>
+            <w:pPr>
+              <w:rPr>
+                <w:sz w:val="20"/>
+                <w:szCs w:val="20"/>
+              </w:rPr>
+            </w:pPr>
+            <w:r>
+              <w:rPr>
+                <w:b/>
+                <w:sz w:val="22"/>
+                <w:szCs w:val="22"/>
+              </w:rPr>
+              <w:t>Managing Imagery and Raster Data</w:t>
             </w:r>
           </w:p>
         </w:tc>
@@ -2805,9 +3135,19 @@
                 <w:szCs w:val="20"/>
               </w:rPr>
             </w:pPr>
-            <w:r>
-              <w:t>Classes and Function</w:t>
-            </w:r>
+            <w:proofErr w:type="spellStart"/>
+            <w:r>
+              <w:t>Numpy</w:t>
+            </w:r>
+            <w:proofErr w:type="spellEnd"/>
+            <w:r>
+              <w:t xml:space="preserve">, Imagery, </w:t>
+            </w:r>
+            <w:proofErr w:type="spellStart"/>
+            <w:r>
+              <w:t>LiDAR</w:t>
+            </w:r>
+            <w:proofErr w:type="spellEnd"/>
           </w:p>
         </w:tc>
       </w:tr>
@@ -2891,6 +3231,7 @@
             <w:pPr>
               <w:rPr>
                 <w:b/>
+                <w:lang w:val="pt-BR"/>
               </w:rPr>
             </w:pPr>
             <w:r>
@@ -2898,8 +3239,28 @@
                 <w:b/>
                 <w:sz w:val="22"/>
                 <w:szCs w:val="22"/>
-              </w:rPr>
-              <w:t>Classes and Functions</w:t>
+                <w:lang w:val="pt-BR"/>
+              </w:rPr>
+              <w:t>Working with LiDAR</w:t>
+            </w:r>
+          </w:p>
+          <w:p>
+            <w:pPr>
+              <w:rPr>
+                <w:b/>
+                <w:sz w:val="22"/>
+                <w:szCs w:val="22"/>
+                <w:lang w:val="pt-BR"/>
+              </w:rPr>
+            </w:pPr>
+            <w:r>
+              <w:rPr>
+                <w:b/>
+                <w:sz w:val="22"/>
+                <w:szCs w:val="22"/>
+                <w:lang w:val="pt-BR"/>
+              </w:rPr>
+              <w:t>Python Raster Function</w:t>
             </w:r>
           </w:p>
           <w:p>
@@ -2914,8 +3275,9 @@
                 <w:b/>
                 <w:sz w:val="22"/>
                 <w:szCs w:val="22"/>
-              </w:rPr>
-              <w:t>Basic Analysis with Python</w:t>
+                <w:lang w:val="pt-BR"/>
+              </w:rPr>
+              <w:t>*Project 2 Due*</w:t>
             </w:r>
           </w:p>
         </w:tc>
@@ -2956,7 +3318,7 @@
               </w:rPr>
             </w:pPr>
             <w:r>
-              <w:t>Spatial Analysis</w:t>
+              <w:t>Map Scripting</w:t>
             </w:r>
           </w:p>
         </w:tc>
@@ -3043,30 +3405,66 @@
                 <w:b/>
               </w:rPr>
             </w:pPr>
+            <w:proofErr w:type="spellStart"/>
             <w:r>
               <w:rPr>
                 <w:b/>
                 <w:sz w:val="22"/>
                 <w:szCs w:val="22"/>
               </w:rPr>
-              <w:t>Spatial Analysis</w:t>
-            </w:r>
-          </w:p>
-          <w:p>
-            <w:pPr>
-              <w:rPr>
-                <w:b/>
-                <w:sz w:val="21"/>
-                <w:szCs w:val="21"/>
-              </w:rPr>
-            </w:pPr>
+              <w:t>Arcpy.Mapping</w:t>
+            </w:r>
+            <w:proofErr w:type="spellEnd"/>
             <w:r>
               <w:rPr>
                 <w:b/>
                 <w:sz w:val="22"/>
                 <w:szCs w:val="22"/>
               </w:rPr>
-              <w:t>Space-Time Analysis</w:t>
+              <w:t xml:space="preserve"> (Chapter 8 of Toms)</w:t>
+            </w:r>
+          </w:p>
+          <w:p>
+            <w:pPr>
+              <w:rPr>
+                <w:b/>
+                <w:sz w:val="22"/>
+                <w:szCs w:val="22"/>
+              </w:rPr>
+            </w:pPr>
+            <w:r>
+              <w:rPr>
+                <w:b/>
+                <w:sz w:val="22"/>
+                <w:szCs w:val="22"/>
+              </w:rPr>
+              <w:t>Map Automation</w:t>
+            </w:r>
+            <w:r>
+              <w:rPr>
+                <w:b/>
+                <w:sz w:val="22"/>
+                <w:szCs w:val="22"/>
+              </w:rPr>
+              <w:t xml:space="preserve"> and Other </w:t>
+            </w:r>
+            <w:proofErr w:type="spellStart"/>
+            <w:r>
+              <w:rPr>
+                <w:b/>
+                <w:sz w:val="22"/>
+                <w:szCs w:val="22"/>
+              </w:rPr>
+              <w:t>Arcpy.Mapping</w:t>
+            </w:r>
+            <w:proofErr w:type="spellEnd"/>
+            <w:r>
+              <w:rPr>
+                <w:b/>
+                <w:sz w:val="22"/>
+                <w:szCs w:val="22"/>
+              </w:rPr>
+              <w:t xml:space="preserve"> Techniques (Chapter 9 of Toms)</w:t>
             </w:r>
           </w:p>
         </w:tc>
@@ -3106,8 +3504,7 @@
               </w:rPr>
             </w:pPr>
             <w:r>
-              <w:lastRenderedPageBreak/>
-              <w:t>Map Scripting</w:t>
+              <w:t>Spatial Analysis</w:t>
             </w:r>
           </w:p>
         </w:tc>
@@ -3200,24 +3597,32 @@
                 <w:sz w:val="22"/>
                 <w:szCs w:val="22"/>
               </w:rPr>
-              <w:t>Arcpy.Mapping</w:t>
-            </w:r>
-          </w:p>
-          <w:p>
-            <w:pPr>
-              <w:rPr>
-                <w:b/>
-                <w:sz w:val="20"/>
-                <w:szCs w:val="20"/>
-              </w:rPr>
-            </w:pPr>
+              <w:t xml:space="preserve">More </w:t>
+            </w:r>
             <w:r>
               <w:rPr>
                 <w:b/>
                 <w:sz w:val="22"/>
                 <w:szCs w:val="22"/>
               </w:rPr>
-              <w:t>Map Automation</w:t>
+              <w:t>Spatial Analysis</w:t>
+            </w:r>
+          </w:p>
+          <w:p>
+            <w:pPr>
+              <w:rPr>
+                <w:b/>
+                <w:sz w:val="20"/>
+                <w:szCs w:val="20"/>
+              </w:rPr>
+            </w:pPr>
+            <w:r>
+              <w:rPr>
+                <w:b/>
+                <w:sz w:val="22"/>
+                <w:szCs w:val="22"/>
+              </w:rPr>
+              <w:t>Space-Time Analysis</w:t>
             </w:r>
           </w:p>
         </w:tc>
@@ -3364,8 +3769,18 @@
                 <w:sz w:val="21"/>
                 <w:szCs w:val="21"/>
               </w:rPr>
-              <w:t xml:space="preserve"> and Jupyter</w:t>
-            </w:r>
+              <w:t xml:space="preserve"> and </w:t>
+            </w:r>
+            <w:proofErr w:type="spellStart"/>
+            <w:r>
+              <w:rPr>
+                <w:b/>
+                <w:sz w:val="21"/>
+                <w:szCs w:val="21"/>
+              </w:rPr>
+              <w:t>Jupyter</w:t>
+            </w:r>
+            <w:proofErr w:type="spellEnd"/>
           </w:p>
         </w:tc>
       </w:tr>
@@ -3403,7 +3818,23 @@
               </w:rPr>
             </w:pPr>
             <w:r>
-              <w:t>Intro to Pandas and Scipy</w:t>
+              <w:t xml:space="preserve">Intro to Pandas and </w:t>
+            </w:r>
+            <w:proofErr w:type="spellStart"/>
+            <w:r>
+              <w:t>Scipy</w:t>
+            </w:r>
+            <w:proofErr w:type="spellEnd"/>
+            <w:r>
+              <w:t xml:space="preserve"> or </w:t>
+            </w:r>
+            <w:proofErr w:type="spellStart"/>
+            <w:r>
+              <w:t>Misc</w:t>
+            </w:r>
+            <w:proofErr w:type="spellEnd"/>
+            <w:r>
+              <w:t xml:space="preserve"> Topics or Students Choice</w:t>
             </w:r>
           </w:p>
         </w:tc>
@@ -3509,6 +3940,7 @@
                 <w:szCs w:val="20"/>
               </w:rPr>
             </w:pPr>
+            <w:proofErr w:type="spellStart"/>
             <w:r>
               <w:rPr>
                 <w:b/>
@@ -3517,6 +3949,7 @@
               </w:rPr>
               <w:t>Scipy</w:t>
             </w:r>
+            <w:proofErr w:type="spellEnd"/>
             <w:r>
               <w:rPr>
                 <w:sz w:val="20"/>
@@ -3771,7 +4204,7 @@
                 <w:sz w:val="20"/>
                 <w:szCs w:val="20"/>
               </w:rPr>
-              <w:t>12</w:t>
+              <w:t>5</w:t>
             </w:r>
             <w:r>
               <w:rPr>
@@ -3785,7 +4218,7 @@
                 <w:sz w:val="20"/>
                 <w:szCs w:val="20"/>
               </w:rPr>
-              <w:t>10</w:t>
+              <w:t>9</w:t>
             </w:r>
           </w:p>
         </w:tc>
@@ -3811,10 +4244,78 @@
       </w:tr>
     </w:tbl>
     <w:p/>
+    <w:p>
+      <w:pPr>
+        <w:rPr>
+          <w:b/>
+        </w:rPr>
+      </w:pPr>
+      <w:r>
+        <w:rPr>
+          <w:b/>
+        </w:rPr>
+        <w:t>Homework</w:t>
+      </w:r>
+    </w:p>
     <w:p/>
+    <w:p>
+      <w:pPr>
+        <w:rPr>
+          <w:b/>
+        </w:rPr>
+      </w:pPr>
+      <w:r>
+        <w:rPr>
+          <w:b/>
+        </w:rPr>
+        <w:t>Lab Work</w:t>
+      </w:r>
+    </w:p>
+    <w:p/>
+    <w:p>
+      <w:pPr>
+        <w:rPr>
+          <w:b/>
+        </w:rPr>
+      </w:pPr>
+      <w:r>
+        <w:rPr>
+          <w:b/>
+        </w:rPr>
+        <w:t>Project 1</w:t>
+      </w:r>
+    </w:p>
+    <w:p/>
+    <w:p>
+      <w:pPr>
+        <w:rPr>
+          <w:b/>
+        </w:rPr>
+      </w:pPr>
+      <w:r>
+        <w:rPr>
+          <w:b/>
+        </w:rPr>
+        <w:t>Project 2</w:t>
+      </w:r>
+    </w:p>
+    <w:p/>
+    <w:p>
+      <w:pPr>
+        <w:rPr>
+          <w:b/>
+        </w:rPr>
+      </w:pPr>
+      <w:r>
+        <w:rPr>
+          <w:b/>
+        </w:rPr>
+        <w:t>Final Project</w:t>
+      </w:r>
+    </w:p>
     <w:sectPr>
-      <w:headerReference w:type="default" r:id="rId8"/>
-      <w:footerReference w:type="default" r:id="rId9"/>
+      <w:headerReference w:type="default" r:id="rId9"/>
+      <w:footerReference w:type="default" r:id="rId10"/>
       <w:pgSz w:w="12240" w:h="15840"/>
       <w:pgMar w:top="1440" w:right="1152" w:bottom="1440" w:left="1152" w:header="720" w:footer="720" w:gutter="0"/>
       <w:cols w:space="720"/>
@@ -3984,7 +4485,7 @@
             <w:sz w:val="20"/>
             <w:szCs w:val="20"/>
           </w:rPr>
-          <w:t>1</w:t>
+          <w:t>3</w:t>
         </w:r>
         <w:r>
           <w:rPr>
@@ -7168,7 +7669,7 @@
 </file>
 
 <file path=customXml/itemProps1.xml><?xml version="1.0" encoding="utf-8"?>
-<ds:datastoreItem xmlns:ds="http://schemas.openxmlformats.org/officeDocument/2006/customXml" ds:itemID="{78A85D78-8526-4DE7-99BC-8DF65A26A96E}">
+<ds:datastoreItem xmlns:ds="http://schemas.openxmlformats.org/officeDocument/2006/customXml" ds:itemID="{BD28CC07-BDE9-4E88-9BF5-642EABED64DC}">
   <ds:schemaRefs>
     <ds:schemaRef ds:uri="http://schemas.openxmlformats.org/officeDocument/2006/bibliography"/>
   </ds:schemaRefs>

</xml_diff>

<commit_message>
adding gdbs for hw2
</commit_message>
<xml_diff>
--- a/GIS 5090 Programming for GIS&RS Syllabus Spring 2017.docx
+++ b/GIS 5090 Programming for GIS&RS Syllabus Spring 2017.docx
@@ -542,8 +542,6 @@
       <w:r>
         <w:t>. Slides, labs, and homework are in the folders that correspond to the specific week in class.</w:t>
       </w:r>
-      <w:bookmarkStart w:id="0" w:name="_GoBack"/>
-      <w:bookmarkEnd w:id="0"/>
     </w:p>
     <w:p/>
     <w:p>
@@ -566,54 +564,76 @@
         <w:t xml:space="preserve">(Required) </w:t>
       </w:r>
       <w:r>
-        <w:t xml:space="preserve">Silas Toms. </w:t>
+        <w:t>Silas Toms. ArcPy and ArcGIS – Geospatial Analysis with Python. ISBN978-1-78398-866-2.</w:t>
+      </w:r>
+      <w:r>
+        <w:t xml:space="preserve"> $</w:t>
+      </w:r>
+      <w:r>
+        <w:t>44.99</w:t>
+      </w:r>
+    </w:p>
+    <w:p/>
+    <w:p>
+      <w:pPr>
+        <w:rPr>
+          <w:rFonts w:eastAsia="Times New Roman"/>
+        </w:rPr>
+      </w:pPr>
+      <w:r>
+        <w:rPr>
+          <w:rFonts w:eastAsia="Times New Roman"/>
+        </w:rPr>
+        <w:t xml:space="preserve">(Optional) </w:t>
+      </w:r>
+      <w:r>
+        <w:rPr>
+          <w:rFonts w:eastAsia="Times New Roman"/>
+        </w:rPr>
+        <w:t xml:space="preserve">Paul A </w:t>
       </w:r>
       <w:proofErr w:type="spellStart"/>
       <w:r>
-        <w:t>ArcPy</w:t>
+        <w:rPr>
+          <w:rFonts w:eastAsia="Times New Roman"/>
+        </w:rPr>
+        <w:t>Zandenbergen</w:t>
       </w:r>
       <w:proofErr w:type="spellEnd"/>
       <w:r>
-        <w:t xml:space="preserve"> and ArcGIS – Geospatial Analysis with Python. ISBN978-1-78398-866-2.</w:t>
-      </w:r>
-      <w:r>
-        <w:t xml:space="preserve"> $</w:t>
-      </w:r>
-      <w:r>
-        <w:t>44.99</w:t>
+        <w:rPr>
+          <w:rFonts w:eastAsia="Times New Roman"/>
+        </w:rPr>
+        <w:t>. Python Scripting for ArcGIS. ISBN 978-1-58948-282-1. $79.99</w:t>
       </w:r>
     </w:p>
     <w:p>
-      <w:r>
-        <w:t>Or,</w:t>
-      </w:r>
+      <w:pPr>
+        <w:rPr>
+          <w:rFonts w:eastAsia="Times New Roman"/>
+        </w:rPr>
+      </w:pPr>
     </w:p>
     <w:p>
       <w:r>
         <w:rPr>
           <w:rFonts w:eastAsia="Times New Roman"/>
         </w:rPr>
-        <w:t xml:space="preserve">(Optional) </w:t>
-      </w:r>
+        <w:t xml:space="preserve">(Optional) Laura </w:t>
+      </w:r>
+      <w:proofErr w:type="spellStart"/>
       <w:r>
         <w:rPr>
           <w:rFonts w:eastAsia="Times New Roman"/>
         </w:rPr>
-        <w:t xml:space="preserve">Paul A </w:t>
-      </w:r>
-      <w:proofErr w:type="spellStart"/>
+        <w:t>Tateosian</w:t>
+      </w:r>
+      <w:proofErr w:type="spellEnd"/>
       <w:r>
         <w:rPr>
           <w:rFonts w:eastAsia="Times New Roman"/>
         </w:rPr>
-        <w:t>Zandenbergen</w:t>
-      </w:r>
-      <w:proofErr w:type="spellEnd"/>
-      <w:r>
-        <w:rPr>
-          <w:rFonts w:eastAsia="Times New Roman"/>
-        </w:rPr>
-        <w:t>. Python Scripting for ArcGIS. ISBN 978-1-58948-282-1. $79.99</w:t>
+        <w:t>. Python for ArcGIS. ISBN 978-3-319-18398-5. $99.00</w:t>
       </w:r>
     </w:p>
     <w:p/>
@@ -762,6 +782,7 @@
         <w:rPr>
           <w:rFonts w:asciiTheme="minorHAnsi" w:hAnsiTheme="minorHAnsi"/>
         </w:rPr>
+        <w:lastRenderedPageBreak/>
         <w:t xml:space="preserve">Almost all </w:t>
       </w:r>
       <w:r>
@@ -808,14 +829,7 @@
         <w:rPr>
           <w:rFonts w:asciiTheme="minorHAnsi" w:hAnsiTheme="minorHAnsi"/>
         </w:rPr>
-        <w:t xml:space="preserve"> account (1%), forks the course materials and submits </w:t>
-      </w:r>
-      <w:r>
-        <w:rPr>
-          <w:rFonts w:asciiTheme="minorHAnsi" w:hAnsiTheme="minorHAnsi"/>
-        </w:rPr>
-        <w:lastRenderedPageBreak/>
-        <w:t xml:space="preserve">their assignments through </w:t>
+        <w:t xml:space="preserve"> account (1%), forks the course materials and submits their assignments through </w:t>
       </w:r>
       <w:proofErr w:type="spellStart"/>
       <w:r>
@@ -2054,16 +2068,14 @@
             <w:pPr>
               <w:rPr>
                 <w:b/>
+              </w:rPr>
+            </w:pPr>
+            <w:r>
+              <w:rPr>
+                <w:b/>
                 <w:sz w:val="22"/>
                 <w:szCs w:val="22"/>
               </w:rPr>
-            </w:pPr>
-            <w:r>
-              <w:rPr>
-                <w:b/>
-                <w:sz w:val="22"/>
-                <w:szCs w:val="22"/>
-              </w:rPr>
               <w:t>Creating Your First Python Script (Chapter 3 of Toms)</w:t>
             </w:r>
           </w:p>
@@ -2071,8 +2083,6 @@
             <w:pPr>
               <w:rPr>
                 <w:b/>
-                <w:sz w:val="22"/>
-                <w:szCs w:val="22"/>
               </w:rPr>
             </w:pPr>
             <w:r>
@@ -2229,17 +2239,23 @@
             <w:pPr>
               <w:rPr>
                 <w:b/>
+              </w:rPr>
+            </w:pPr>
+            <w:r>
+              <w:rPr>
+                <w:b/>
                 <w:sz w:val="22"/>
                 <w:szCs w:val="22"/>
               </w:rPr>
-            </w:pPr>
+              <w:t xml:space="preserve">Describing </w:t>
+            </w:r>
             <w:r>
               <w:rPr>
                 <w:b/>
                 <w:sz w:val="22"/>
                 <w:szCs w:val="22"/>
               </w:rPr>
-              <w:t xml:space="preserve">Describing </w:t>
+              <w:t xml:space="preserve">GIS </w:t>
             </w:r>
             <w:r>
               <w:rPr>
@@ -2247,32 +2263,55 @@
                 <w:sz w:val="22"/>
                 <w:szCs w:val="22"/>
               </w:rPr>
-              <w:t xml:space="preserve">GIS </w:t>
-            </w:r>
-            <w:r>
+              <w:t>Data</w:t>
+            </w:r>
+          </w:p>
+          <w:p>
+            <w:pPr>
               <w:rPr>
                 <w:b/>
                 <w:sz w:val="22"/>
                 <w:szCs w:val="22"/>
               </w:rPr>
-              <w:t>Data</w:t>
-            </w:r>
-          </w:p>
-          <w:p>
-            <w:pPr>
+            </w:pPr>
+            <w:r>
               <w:rPr>
                 <w:b/>
                 <w:sz w:val="22"/>
                 <w:szCs w:val="22"/>
               </w:rPr>
-            </w:pPr>
+              <w:t>Functions</w:t>
+            </w:r>
             <w:r>
               <w:rPr>
                 <w:b/>
                 <w:sz w:val="22"/>
                 <w:szCs w:val="22"/>
               </w:rPr>
-              <w:t>Functions</w:t>
+              <w:t xml:space="preserve"> Overview</w:t>
+            </w:r>
+          </w:p>
+          <w:p>
+            <w:pPr>
+              <w:rPr>
+                <w:b/>
+              </w:rPr>
+            </w:pPr>
+            <w:r>
+              <w:rPr>
+                <w:b/>
+                <w:sz w:val="22"/>
+                <w:szCs w:val="22"/>
+              </w:rPr>
+              <w:t>Classes and Functions</w:t>
+            </w:r>
+            <w:r>
+              <w:rPr>
+                <w:b/>
+                <w:sz w:val="22"/>
+                <w:szCs w:val="22"/>
+              </w:rPr>
+              <w:t xml:space="preserve"> (Chapter 4 of Toms)</w:t>
             </w:r>
           </w:p>
         </w:tc>
@@ -2401,24 +2440,22 @@
             <w:pPr>
               <w:rPr>
                 <w:b/>
+              </w:rPr>
+            </w:pPr>
+            <w:r>
+              <w:rPr>
+                <w:b/>
                 <w:sz w:val="22"/>
                 <w:szCs w:val="22"/>
               </w:rPr>
-            </w:pPr>
+              <w:t>Cursors – Search, Insert, Update</w:t>
+            </w:r>
             <w:r>
               <w:rPr>
                 <w:b/>
                 <w:sz w:val="22"/>
                 <w:szCs w:val="22"/>
               </w:rPr>
-              <w:t>Cursors – Search, Insert, Update</w:t>
-            </w:r>
-            <w:r>
-              <w:rPr>
-                <w:b/>
-                <w:sz w:val="22"/>
-                <w:szCs w:val="22"/>
-              </w:rPr>
               <w:t xml:space="preserve"> (Chapter 5 of Toms)</w:t>
             </w:r>
           </w:p>
@@ -2426,8 +2463,6 @@
             <w:pPr>
               <w:rPr>
                 <w:b/>
-                <w:sz w:val="22"/>
-                <w:szCs w:val="22"/>
               </w:rPr>
             </w:pPr>
             <w:r>
@@ -2571,23 +2606,40 @@
             <w:pPr>
               <w:rPr>
                 <w:b/>
-              </w:rPr>
-            </w:pPr>
-            <w:r>
-              <w:rPr>
-                <w:b/>
                 <w:sz w:val="22"/>
                 <w:szCs w:val="22"/>
               </w:rPr>
-              <w:t>Working with Geometries</w:t>
-            </w:r>
+            </w:pPr>
             <w:r>
               <w:rPr>
                 <w:b/>
                 <w:sz w:val="22"/>
                 <w:szCs w:val="22"/>
               </w:rPr>
+              <w:t>Working with Geometries</w:t>
+            </w:r>
+            <w:r>
+              <w:rPr>
+                <w:b/>
+                <w:sz w:val="22"/>
+                <w:szCs w:val="22"/>
+              </w:rPr>
               <w:t xml:space="preserve"> (Chapter 6 of Toms)</w:t>
+            </w:r>
+          </w:p>
+          <w:p>
+            <w:pPr>
+              <w:rPr>
+                <w:b/>
+              </w:rPr>
+            </w:pPr>
+            <w:r>
+              <w:rPr>
+                <w:b/>
+                <w:sz w:val="22"/>
+                <w:szCs w:val="22"/>
+              </w:rPr>
+              <w:t>Advanced Geometry Methods (Chapter 10 of Toms)</w:t>
             </w:r>
           </w:p>
         </w:tc>
@@ -2627,6 +2679,7 @@
               </w:rPr>
             </w:pPr>
             <w:r>
+              <w:lastRenderedPageBreak/>
               <w:t>Creating Script Tools</w:t>
             </w:r>
           </w:p>
@@ -2715,8 +2768,6 @@
               </w:tabs>
               <w:rPr>
                 <w:b/>
-                <w:sz w:val="22"/>
-                <w:szCs w:val="22"/>
               </w:rPr>
             </w:pPr>
             <w:r>
@@ -2823,7 +2874,6 @@
                 <w:sz w:val="20"/>
                 <w:szCs w:val="20"/>
               </w:rPr>
-              <w:lastRenderedPageBreak/>
               <w:t>8</w:t>
             </w:r>
           </w:p>
@@ -2876,7 +2926,7 @@
                 <w:sz w:val="22"/>
                 <w:szCs w:val="22"/>
               </w:rPr>
-              <w:t>Classes and Functions</w:t>
+              <w:t>Network and Spatial</w:t>
             </w:r>
             <w:r>
               <w:rPr>
@@ -2884,39 +2934,14 @@
                 <w:sz w:val="22"/>
                 <w:szCs w:val="22"/>
               </w:rPr>
-              <w:t xml:space="preserve"> (Chapter 4 of Toms)</w:t>
-            </w:r>
-          </w:p>
-          <w:p>
-            <w:pPr>
+              <w:t xml:space="preserve"> Analysis with Python</w:t>
+            </w:r>
+            <w:r>
               <w:rPr>
                 <w:b/>
                 <w:sz w:val="22"/>
                 <w:szCs w:val="22"/>
               </w:rPr>
-            </w:pPr>
-            <w:r>
-              <w:rPr>
-                <w:b/>
-                <w:sz w:val="22"/>
-                <w:szCs w:val="22"/>
-              </w:rPr>
-              <w:t>Network and Spatial</w:t>
-            </w:r>
-            <w:r>
-              <w:rPr>
-                <w:b/>
-                <w:sz w:val="22"/>
-                <w:szCs w:val="22"/>
-              </w:rPr>
-              <w:t xml:space="preserve"> Analysis with Python</w:t>
-            </w:r>
-            <w:r>
-              <w:rPr>
-                <w:b/>
-                <w:sz w:val="22"/>
-                <w:szCs w:val="22"/>
-              </w:rPr>
               <w:t xml:space="preserve"> (Chapter 11 of Toms)</w:t>
             </w:r>
           </w:p>
@@ -2924,8 +2949,6 @@
             <w:pPr>
               <w:rPr>
                 <w:b/>
-                <w:sz w:val="22"/>
-                <w:szCs w:val="22"/>
               </w:rPr>
             </w:pPr>
             <w:r>
@@ -3248,8 +3271,6 @@
             <w:pPr>
               <w:rPr>
                 <w:b/>
-                <w:sz w:val="22"/>
-                <w:szCs w:val="22"/>
                 <w:lang w:val="pt-BR"/>
               </w:rPr>
             </w:pPr>
@@ -3428,8 +3449,6 @@
             <w:pPr>
               <w:rPr>
                 <w:b/>
-                <w:sz w:val="22"/>
-                <w:szCs w:val="22"/>
               </w:rPr>
             </w:pPr>
             <w:r>
@@ -3818,23 +3837,13 @@
               </w:rPr>
             </w:pPr>
             <w:r>
-              <w:t xml:space="preserve">Intro to Pandas and </w:t>
-            </w:r>
-            <w:proofErr w:type="spellStart"/>
-            <w:r>
-              <w:t>Scipy</w:t>
-            </w:r>
-            <w:proofErr w:type="spellEnd"/>
-            <w:r>
-              <w:t xml:space="preserve"> or </w:t>
-            </w:r>
-            <w:proofErr w:type="spellStart"/>
-            <w:r>
-              <w:t>Misc</w:t>
-            </w:r>
-            <w:proofErr w:type="spellEnd"/>
-            <w:r>
-              <w:t xml:space="preserve"> Topics or Students Choice</w:t>
+              <w:t>P</w:t>
+            </w:r>
+            <w:r>
+              <w:t>otpourri</w:t>
+            </w:r>
+            <w:r>
+              <w:t xml:space="preserve"> – I’ll Take Suggestions!</w:t>
             </w:r>
           </w:p>
         </w:tc>
@@ -3917,39 +3926,98 @@
           </w:tcPr>
           <w:p>
             <w:pPr>
-              <w:tabs>
-                <w:tab w:val="left" w:pos="2205"/>
-              </w:tabs>
-              <w:rPr>
-                <w:b/>
-              </w:rPr>
-            </w:pPr>
-            <w:r>
               <w:rPr>
                 <w:b/>
                 <w:sz w:val="22"/>
                 <w:szCs w:val="22"/>
               </w:rPr>
-              <w:t>Pandas</w:t>
-            </w:r>
-          </w:p>
-          <w:p>
-            <w:pPr>
-              <w:rPr>
-                <w:sz w:val="20"/>
-                <w:szCs w:val="20"/>
-              </w:rPr>
-            </w:pPr>
-            <w:proofErr w:type="spellStart"/>
+            </w:pPr>
             <w:r>
               <w:rPr>
                 <w:b/>
                 <w:sz w:val="22"/>
                 <w:szCs w:val="22"/>
               </w:rPr>
+              <w:t>Python in the Field Calculator</w:t>
+            </w:r>
+          </w:p>
+          <w:p>
+            <w:pPr>
+              <w:rPr>
+                <w:b/>
+                <w:sz w:val="22"/>
+                <w:szCs w:val="22"/>
+              </w:rPr>
+            </w:pPr>
+            <w:r>
+              <w:rPr>
+                <w:b/>
+                <w:sz w:val="22"/>
+                <w:szCs w:val="22"/>
+              </w:rPr>
+              <w:t>List Comprehension</w:t>
+            </w:r>
+          </w:p>
+          <w:p>
+            <w:pPr>
+              <w:rPr>
+                <w:b/>
+                <w:sz w:val="22"/>
+                <w:szCs w:val="22"/>
+              </w:rPr>
+            </w:pPr>
+            <w:r>
+              <w:rPr>
+                <w:b/>
+                <w:sz w:val="22"/>
+                <w:szCs w:val="22"/>
+              </w:rPr>
+              <w:t>More Pandas?</w:t>
+            </w:r>
+          </w:p>
+          <w:p>
+            <w:pPr>
+              <w:rPr>
+                <w:b/>
+                <w:sz w:val="22"/>
+                <w:szCs w:val="22"/>
+              </w:rPr>
+            </w:pPr>
+            <w:proofErr w:type="spellStart"/>
+            <w:r>
+              <w:rPr>
+                <w:b/>
+                <w:sz w:val="22"/>
+                <w:szCs w:val="22"/>
+              </w:rPr>
               <w:t>Scipy</w:t>
             </w:r>
             <w:proofErr w:type="spellEnd"/>
+            <w:r>
+              <w:rPr>
+                <w:b/>
+                <w:sz w:val="22"/>
+                <w:szCs w:val="22"/>
+              </w:rPr>
+              <w:t>?</w:t>
+            </w:r>
+          </w:p>
+          <w:p>
+            <w:pPr>
+              <w:rPr>
+                <w:b/>
+                <w:sz w:val="22"/>
+                <w:szCs w:val="22"/>
+              </w:rPr>
+            </w:pPr>
+            <w:r>
+              <w:rPr>
+                <w:b/>
+                <w:sz w:val="22"/>
+                <w:szCs w:val="22"/>
+              </w:rPr>
+              <w:t>Multiprocessing?</w:t>
+            </w:r>
             <w:r>
               <w:rPr>
                 <w:sz w:val="20"/>
@@ -4243,19 +4311,39 @@
         </w:tc>
       </w:tr>
     </w:tbl>
-    <w:p/>
     <w:p>
       <w:pPr>
         <w:rPr>
           <w:b/>
         </w:rPr>
       </w:pPr>
-      <w:r>
+    </w:p>
+    <w:p>
+      <w:pPr>
         <w:rPr>
           <w:b/>
         </w:rPr>
+      </w:pPr>
+    </w:p>
+    <w:p>
+      <w:pPr>
+        <w:rPr>
+          <w:b/>
+        </w:rPr>
+      </w:pPr>
+      <w:r>
+        <w:rPr>
+          <w:b/>
+        </w:rPr>
         <w:t>Homework</w:t>
       </w:r>
+    </w:p>
+    <w:p>
+      <w:r>
+        <w:t>The purpose of the homework is twofold: to keep you thinking about Python outside of the lab and to prepare you for the next class.</w:t>
+      </w:r>
+      <w:bookmarkStart w:id="0" w:name="_GoBack"/>
+      <w:bookmarkEnd w:id="0"/>
     </w:p>
     <w:p/>
     <w:p>
@@ -4485,7 +4573,7 @@
             <w:sz w:val="20"/>
             <w:szCs w:val="20"/>
           </w:rPr>
-          <w:t>3</w:t>
+          <w:t>2</w:t>
         </w:r>
         <w:r>
           <w:rPr>
@@ -7669,7 +7757,7 @@
 </file>
 
 <file path=customXml/itemProps1.xml><?xml version="1.0" encoding="utf-8"?>
-<ds:datastoreItem xmlns:ds="http://schemas.openxmlformats.org/officeDocument/2006/customXml" ds:itemID="{BD28CC07-BDE9-4E88-9BF5-642EABED64DC}">
+<ds:datastoreItem xmlns:ds="http://schemas.openxmlformats.org/officeDocument/2006/customXml" ds:itemID="{8B47B3E6-52DC-4260-958E-7B381E293ECA}">
   <ds:schemaRefs>
     <ds:schemaRef ds:uri="http://schemas.openxmlformats.org/officeDocument/2006/bibliography"/>
   </ds:schemaRefs>

</xml_diff>

<commit_message>
Updateing week 11. Moving devsummit pdfs around.
</commit_message>
<xml_diff>
--- a/GIS 5090 Programming for GIS&RS Syllabus Spring 2017.docx
+++ b/GIS 5090 Programming for GIS&RS Syllabus Spring 2017.docx
@@ -505,13 +505,8 @@
         <w:t>Get g</w:t>
       </w:r>
       <w:r>
-        <w:t xml:space="preserve">raduate level students implementing it in their own research </w:t>
-      </w:r>
-      <w:proofErr w:type="gramStart"/>
-      <w:r>
-        <w:t>projects.</w:t>
-      </w:r>
-      <w:proofErr w:type="gramEnd"/>
+        <w:t>raduate level students implementing it in their own research projects.</w:t>
+      </w:r>
     </w:p>
     <w:p/>
     <w:p>
@@ -590,21 +585,7 @@
         <w:rPr>
           <w:rFonts w:eastAsia="Times New Roman"/>
         </w:rPr>
-        <w:t xml:space="preserve">Paul A </w:t>
-      </w:r>
-      <w:proofErr w:type="spellStart"/>
-      <w:r>
-        <w:rPr>
-          <w:rFonts w:eastAsia="Times New Roman"/>
-        </w:rPr>
-        <w:t>Zandenbergen</w:t>
-      </w:r>
-      <w:proofErr w:type="spellEnd"/>
-      <w:r>
-        <w:rPr>
-          <w:rFonts w:eastAsia="Times New Roman"/>
-        </w:rPr>
-        <w:t>. Python Scripting for ArcGIS. ISBN 978-1-58948-282-1. $79.99</w:t>
+        <w:t>Paul A Zandenbergen. Python Scripting for ArcGIS. ISBN 978-1-58948-282-1. $79.99</w:t>
       </w:r>
     </w:p>
     <w:p>
@@ -619,21 +600,7 @@
         <w:rPr>
           <w:rFonts w:eastAsia="Times New Roman"/>
         </w:rPr>
-        <w:t xml:space="preserve">(Optional) Laura </w:t>
-      </w:r>
-      <w:proofErr w:type="spellStart"/>
-      <w:r>
-        <w:rPr>
-          <w:rFonts w:eastAsia="Times New Roman"/>
-        </w:rPr>
-        <w:t>Tateosian</w:t>
-      </w:r>
-      <w:proofErr w:type="spellEnd"/>
-      <w:r>
-        <w:rPr>
-          <w:rFonts w:eastAsia="Times New Roman"/>
-        </w:rPr>
-        <w:t>. Python for ArcGIS. ISBN 978-3-319-18398-5. $99.00</w:t>
+        <w:t>(Optional) Laura Tateosian. Python for ArcGIS. ISBN 978-3-319-18398-5. $99.00</w:t>
       </w:r>
     </w:p>
     <w:p/>
@@ -746,21 +713,12 @@
           <w:b/>
         </w:rPr>
       </w:pPr>
-      <w:proofErr w:type="spellStart"/>
       <w:r>
         <w:rPr>
           <w:rFonts w:asciiTheme="minorHAnsi" w:hAnsiTheme="minorHAnsi"/>
           <w:b/>
         </w:rPr>
-        <w:t>Github</w:t>
-      </w:r>
-      <w:proofErr w:type="spellEnd"/>
-      <w:r>
-        <w:rPr>
-          <w:rFonts w:asciiTheme="minorHAnsi" w:hAnsiTheme="minorHAnsi"/>
-          <w:b/>
-        </w:rPr>
-        <w:t xml:space="preserve"> – Extra Credit</w:t>
+        <w:t>Github – Extra Credit</w:t>
       </w:r>
       <w:r>
         <w:rPr>
@@ -795,69 +753,13 @@
         <w:rPr>
           <w:rFonts w:asciiTheme="minorHAnsi" w:hAnsiTheme="minorHAnsi"/>
         </w:rPr>
-        <w:t xml:space="preserve">evelopers use </w:t>
-      </w:r>
-      <w:proofErr w:type="spellStart"/>
+        <w:t xml:space="preserve">evelopers use Github for versioning and sharing their code. I’ll give up to 5 percentage points for </w:t>
+      </w:r>
       <w:r>
         <w:rPr>
           <w:rFonts w:asciiTheme="minorHAnsi" w:hAnsiTheme="minorHAnsi"/>
         </w:rPr>
-        <w:t>Github</w:t>
-      </w:r>
-      <w:proofErr w:type="spellEnd"/>
-      <w:r>
-        <w:rPr>
-          <w:rFonts w:asciiTheme="minorHAnsi" w:hAnsiTheme="minorHAnsi"/>
-        </w:rPr>
-        <w:t xml:space="preserve"> for versioning and sharing their code. I’ll give up to 5 percentage points for </w:t>
-      </w:r>
-      <w:r>
-        <w:rPr>
-          <w:rFonts w:asciiTheme="minorHAnsi" w:hAnsiTheme="minorHAnsi"/>
-        </w:rPr>
-        <w:t xml:space="preserve">any student who creates a </w:t>
-      </w:r>
-      <w:proofErr w:type="spellStart"/>
-      <w:r>
-        <w:rPr>
-          <w:rFonts w:asciiTheme="minorHAnsi" w:hAnsiTheme="minorHAnsi"/>
-        </w:rPr>
-        <w:t>Github</w:t>
-      </w:r>
-      <w:proofErr w:type="spellEnd"/>
-      <w:r>
-        <w:rPr>
-          <w:rFonts w:asciiTheme="minorHAnsi" w:hAnsiTheme="minorHAnsi"/>
-        </w:rPr>
-        <w:t xml:space="preserve"> account (1%), forks the course materials and submits their assignments through </w:t>
-      </w:r>
-      <w:proofErr w:type="spellStart"/>
-      <w:r>
-        <w:rPr>
-          <w:rFonts w:asciiTheme="minorHAnsi" w:hAnsiTheme="minorHAnsi"/>
-        </w:rPr>
-        <w:t>Github</w:t>
-      </w:r>
-      <w:proofErr w:type="spellEnd"/>
-      <w:r>
-        <w:rPr>
-          <w:rFonts w:asciiTheme="minorHAnsi" w:hAnsiTheme="minorHAnsi"/>
-        </w:rPr>
-        <w:t xml:space="preserve"> (2%), and fixes any errors in the materials and submits the fixes to rep (2%).  Depending on how much interest there is in this, perhaps I could take some time to either give an overview of </w:t>
-      </w:r>
-      <w:proofErr w:type="spellStart"/>
-      <w:r>
-        <w:rPr>
-          <w:rFonts w:asciiTheme="minorHAnsi" w:hAnsiTheme="minorHAnsi"/>
-        </w:rPr>
-        <w:t>Github</w:t>
-      </w:r>
-      <w:proofErr w:type="spellEnd"/>
-      <w:r>
-        <w:rPr>
-          <w:rFonts w:asciiTheme="minorHAnsi" w:hAnsiTheme="minorHAnsi"/>
-        </w:rPr>
-        <w:t xml:space="preserve"> or bring in an expert to give an overview of it.</w:t>
+        <w:t>any student who creates a Github account (1%), forks the course materials and submits their assignments through Github (2%), and fixes any errors in the materials and submits the fixes to rep (2%).  Depending on how much interest there is in this, perhaps I could take some time to either give an overview of Github or bring in an expert to give an overview of it.</w:t>
       </w:r>
     </w:p>
     <w:p>
@@ -1981,18 +1883,8 @@
                 <w:sz w:val="22"/>
                 <w:szCs w:val="22"/>
               </w:rPr>
-              <w:t xml:space="preserve">Intro to </w:t>
-            </w:r>
-            <w:proofErr w:type="spellStart"/>
-            <w:r>
-              <w:rPr>
-                <w:b/>
-                <w:sz w:val="22"/>
-                <w:szCs w:val="22"/>
-              </w:rPr>
-              <w:t>Arcpy</w:t>
-            </w:r>
-            <w:proofErr w:type="spellEnd"/>
+              <w:t>Intro to Arcpy</w:t>
+            </w:r>
           </w:p>
         </w:tc>
       </w:tr>
@@ -2270,8 +2162,6 @@
             <w:pPr>
               <w:rPr>
                 <w:b/>
-                <w:sz w:val="22"/>
-                <w:szCs w:val="22"/>
               </w:rPr>
             </w:pPr>
             <w:r>
@@ -2606,8 +2496,6 @@
             <w:pPr>
               <w:rPr>
                 <w:b/>
-                <w:sz w:val="22"/>
-                <w:szCs w:val="22"/>
               </w:rPr>
             </w:pPr>
             <w:r>
@@ -2784,7 +2672,25 @@
                 <w:sz w:val="22"/>
                 <w:szCs w:val="22"/>
               </w:rPr>
-              <w:t xml:space="preserve"> (Chapter  7of  Toms)</w:t>
+              <w:t xml:space="preserve"> (Chapter  7</w:t>
+            </w:r>
+            <w:r>
+              <w:rPr>
+                <w:b/>
+                <w:sz w:val="22"/>
+                <w:szCs w:val="22"/>
+              </w:rPr>
+              <w:t xml:space="preserve"> </w:t>
+            </w:r>
+            <w:bookmarkStart w:id="0" w:name="_GoBack"/>
+            <w:bookmarkEnd w:id="0"/>
+            <w:r>
+              <w:rPr>
+                <w:b/>
+                <w:sz w:val="22"/>
+                <w:szCs w:val="22"/>
+              </w:rPr>
+              <w:t>of  Toms)</w:t>
             </w:r>
           </w:p>
         </w:tc>
@@ -2996,13 +2902,8 @@
                 <w:szCs w:val="20"/>
               </w:rPr>
             </w:pPr>
-            <w:proofErr w:type="spellStart"/>
-            <w:r>
-              <w:t>Rasters</w:t>
-            </w:r>
-            <w:proofErr w:type="spellEnd"/>
-            <w:r>
-              <w:t>/Imagery</w:t>
+            <w:r>
+              <w:t>Rasters/Imagery</w:t>
             </w:r>
           </w:p>
         </w:tc>
@@ -3091,18 +2992,8 @@
                 <w:sz w:val="22"/>
                 <w:szCs w:val="22"/>
               </w:rPr>
-              <w:t xml:space="preserve">Working with </w:t>
-            </w:r>
-            <w:proofErr w:type="spellStart"/>
-            <w:r>
-              <w:rPr>
-                <w:b/>
-                <w:sz w:val="22"/>
-                <w:szCs w:val="22"/>
-              </w:rPr>
-              <w:t>Rasters</w:t>
-            </w:r>
-            <w:proofErr w:type="spellEnd"/>
+              <w:t>Working with Rasters</w:t>
+            </w:r>
           </w:p>
           <w:p>
             <w:pPr>
@@ -3158,19 +3049,9 @@
                 <w:szCs w:val="20"/>
               </w:rPr>
             </w:pPr>
-            <w:proofErr w:type="spellStart"/>
-            <w:r>
-              <w:t>Numpy</w:t>
-            </w:r>
-            <w:proofErr w:type="spellEnd"/>
-            <w:r>
-              <w:t xml:space="preserve">, Imagery, </w:t>
-            </w:r>
-            <w:proofErr w:type="spellStart"/>
-            <w:r>
-              <w:t>LiDAR</w:t>
-            </w:r>
-            <w:proofErr w:type="spellEnd"/>
+            <w:r>
+              <w:t>Numpy, Imagery, LiDAR</w:t>
+            </w:r>
           </w:p>
         </w:tc>
       </w:tr>
@@ -3426,7 +3307,6 @@
                 <w:b/>
               </w:rPr>
             </w:pPr>
-            <w:proofErr w:type="spellStart"/>
             <w:r>
               <w:rPr>
                 <w:b/>
@@ -3435,7 +3315,6 @@
               </w:rPr>
               <w:t>Arcpy.Mapping</w:t>
             </w:r>
-            <w:proofErr w:type="spellEnd"/>
             <w:r>
               <w:rPr>
                 <w:b/>
@@ -3465,25 +3344,7 @@
                 <w:sz w:val="22"/>
                 <w:szCs w:val="22"/>
               </w:rPr>
-              <w:t xml:space="preserve"> and Other </w:t>
-            </w:r>
-            <w:proofErr w:type="spellStart"/>
-            <w:r>
-              <w:rPr>
-                <w:b/>
-                <w:sz w:val="22"/>
-                <w:szCs w:val="22"/>
-              </w:rPr>
-              <w:t>Arcpy.Mapping</w:t>
-            </w:r>
-            <w:proofErr w:type="spellEnd"/>
-            <w:r>
-              <w:rPr>
-                <w:b/>
-                <w:sz w:val="22"/>
-                <w:szCs w:val="22"/>
-              </w:rPr>
-              <w:t xml:space="preserve"> Techniques (Chapter 9 of Toms)</w:t>
+              <w:t xml:space="preserve"> and Other Arcpy.Mapping Techniques (Chapter 9 of Toms)</w:t>
             </w:r>
           </w:p>
         </w:tc>
@@ -3788,18 +3649,8 @@
                 <w:sz w:val="21"/>
                 <w:szCs w:val="21"/>
               </w:rPr>
-              <w:t xml:space="preserve"> and </w:t>
-            </w:r>
-            <w:proofErr w:type="spellStart"/>
-            <w:r>
-              <w:rPr>
-                <w:b/>
-                <w:sz w:val="21"/>
-                <w:szCs w:val="21"/>
-              </w:rPr>
-              <w:t>Jupyter</w:t>
-            </w:r>
-            <w:proofErr w:type="spellEnd"/>
+              <w:t xml:space="preserve"> and Jupyter</w:t>
+            </w:r>
           </w:p>
         </w:tc>
       </w:tr>
@@ -3928,9 +3779,22 @@
             <w:pPr>
               <w:rPr>
                 <w:b/>
+              </w:rPr>
+            </w:pPr>
+            <w:r>
+              <w:rPr>
+                <w:b/>
                 <w:sz w:val="22"/>
                 <w:szCs w:val="22"/>
               </w:rPr>
+              <w:t>Python in the Field Calculator</w:t>
+            </w:r>
+          </w:p>
+          <w:p>
+            <w:pPr>
+              <w:rPr>
+                <w:b/>
+              </w:rPr>
             </w:pPr>
             <w:r>
               <w:rPr>
@@ -3938,16 +3802,29 @@
                 <w:sz w:val="22"/>
                 <w:szCs w:val="22"/>
               </w:rPr>
-              <w:t>Python in the Field Calculator</w:t>
-            </w:r>
-          </w:p>
-          <w:p>
-            <w:pPr>
+              <w:t>List Comprehension</w:t>
+            </w:r>
+          </w:p>
+          <w:p>
+            <w:pPr>
+              <w:rPr>
+                <w:b/>
+              </w:rPr>
+            </w:pPr>
+            <w:r>
               <w:rPr>
                 <w:b/>
                 <w:sz w:val="22"/>
                 <w:szCs w:val="22"/>
               </w:rPr>
+              <w:t>More Pandas?</w:t>
+            </w:r>
+          </w:p>
+          <w:p>
+            <w:pPr>
+              <w:rPr>
+                <w:b/>
+              </w:rPr>
             </w:pPr>
             <w:r>
               <w:rPr>
@@ -3955,59 +3832,13 @@
                 <w:sz w:val="22"/>
                 <w:szCs w:val="22"/>
               </w:rPr>
-              <w:t>List Comprehension</w:t>
-            </w:r>
-          </w:p>
-          <w:p>
-            <w:pPr>
-              <w:rPr>
-                <w:b/>
-                <w:sz w:val="22"/>
-                <w:szCs w:val="22"/>
-              </w:rPr>
-            </w:pPr>
-            <w:r>
-              <w:rPr>
-                <w:b/>
-                <w:sz w:val="22"/>
-                <w:szCs w:val="22"/>
-              </w:rPr>
-              <w:t>More Pandas?</w:t>
-            </w:r>
-          </w:p>
-          <w:p>
-            <w:pPr>
-              <w:rPr>
-                <w:b/>
-                <w:sz w:val="22"/>
-                <w:szCs w:val="22"/>
-              </w:rPr>
-            </w:pPr>
-            <w:proofErr w:type="spellStart"/>
-            <w:r>
-              <w:rPr>
-                <w:b/>
-                <w:sz w:val="22"/>
-                <w:szCs w:val="22"/>
-              </w:rPr>
-              <w:t>Scipy</w:t>
-            </w:r>
-            <w:proofErr w:type="spellEnd"/>
-            <w:r>
-              <w:rPr>
-                <w:b/>
-                <w:sz w:val="22"/>
-                <w:szCs w:val="22"/>
-              </w:rPr>
-              <w:t>?</w:t>
-            </w:r>
-          </w:p>
-          <w:p>
-            <w:pPr>
-              <w:rPr>
-                <w:b/>
-                <w:sz w:val="22"/>
-                <w:szCs w:val="22"/>
+              <w:t>Scipy?</w:t>
+            </w:r>
+          </w:p>
+          <w:p>
+            <w:pPr>
+              <w:rPr>
+                <w:b/>
               </w:rPr>
             </w:pPr>
             <w:r>
@@ -4342,8 +4173,6 @@
       <w:r>
         <w:t>The purpose of the homework is twofold: to keep you thinking about Python outside of the lab and to prepare you for the next class.</w:t>
       </w:r>
-      <w:bookmarkStart w:id="0" w:name="_GoBack"/>
-      <w:bookmarkEnd w:id="0"/>
     </w:p>
     <w:p/>
     <w:p>
@@ -7757,7 +7586,7 @@
 </file>
 
 <file path=customXml/itemProps1.xml><?xml version="1.0" encoding="utf-8"?>
-<ds:datastoreItem xmlns:ds="http://schemas.openxmlformats.org/officeDocument/2006/customXml" ds:itemID="{8B47B3E6-52DC-4260-958E-7B381E293ECA}">
+<ds:datastoreItem xmlns:ds="http://schemas.openxmlformats.org/officeDocument/2006/customXml" ds:itemID="{517B79C0-4740-484A-B1C7-69B615143D01}">
   <ds:schemaRefs>
     <ds:schemaRef ds:uri="http://schemas.openxmlformats.org/officeDocument/2006/bibliography"/>
   </ds:schemaRefs>

</xml_diff>

<commit_message>
Version 1 of syllabus!
</commit_message>
<xml_diff>
--- a/GIS 5090 Programming for GIS&RS Syllabus Spring 2017.docx
+++ b/GIS 5090 Programming for GIS&RS Syllabus Spring 2017.docx
@@ -505,8 +505,13 @@
         <w:t>Get g</w:t>
       </w:r>
       <w:r>
-        <w:t>raduate level students implementing it in their own research projects.</w:t>
-      </w:r>
+        <w:t xml:space="preserve">raduate level students implementing it in their own research </w:t>
+      </w:r>
+      <w:proofErr w:type="gramStart"/>
+      <w:r>
+        <w:t>projects.</w:t>
+      </w:r>
+      <w:proofErr w:type="gramEnd"/>
     </w:p>
     <w:p/>
     <w:p>
@@ -559,7 +564,15 @@
         <w:t xml:space="preserve">(Required) </w:t>
       </w:r>
       <w:r>
-        <w:t>Silas Toms. ArcPy and ArcGIS – Geospatial Analysis with Python. ISBN978-1-78398-866-2.</w:t>
+        <w:t xml:space="preserve">Silas Toms. </w:t>
+      </w:r>
+      <w:proofErr w:type="spellStart"/>
+      <w:r>
+        <w:t>ArcPy</w:t>
+      </w:r>
+      <w:proofErr w:type="spellEnd"/>
+      <w:r>
+        <w:t xml:space="preserve"> and ArcGIS – Geospatial Analysis with Python. ISBN978-1-78398-866-2.</w:t>
       </w:r>
       <w:r>
         <w:t xml:space="preserve"> $</w:t>
@@ -585,7 +598,21 @@
         <w:rPr>
           <w:rFonts w:eastAsia="Times New Roman"/>
         </w:rPr>
-        <w:t>Paul A Zandenbergen. Python Scripting for ArcGIS. ISBN 978-1-58948-282-1. $79.99</w:t>
+        <w:t xml:space="preserve">Paul A </w:t>
+      </w:r>
+      <w:proofErr w:type="spellStart"/>
+      <w:r>
+        <w:rPr>
+          <w:rFonts w:eastAsia="Times New Roman"/>
+        </w:rPr>
+        <w:t>Zandenbergen</w:t>
+      </w:r>
+      <w:proofErr w:type="spellEnd"/>
+      <w:r>
+        <w:rPr>
+          <w:rFonts w:eastAsia="Times New Roman"/>
+        </w:rPr>
+        <w:t>. Python Scripting for ArcGIS. ISBN 978-1-58948-282-1. $79.99</w:t>
       </w:r>
     </w:p>
     <w:p>
@@ -600,7 +627,21 @@
         <w:rPr>
           <w:rFonts w:eastAsia="Times New Roman"/>
         </w:rPr>
-        <w:t>(Optional) Laura Tateosian. Python for ArcGIS. ISBN 978-3-319-18398-5. $99.00</w:t>
+        <w:t xml:space="preserve">(Optional) Laura </w:t>
+      </w:r>
+      <w:proofErr w:type="spellStart"/>
+      <w:r>
+        <w:rPr>
+          <w:rFonts w:eastAsia="Times New Roman"/>
+        </w:rPr>
+        <w:t>Tateosian</w:t>
+      </w:r>
+      <w:proofErr w:type="spellEnd"/>
+      <w:r>
+        <w:rPr>
+          <w:rFonts w:eastAsia="Times New Roman"/>
+        </w:rPr>
+        <w:t>. Python for ArcGIS. ISBN 978-3-319-18398-5. $99.00</w:t>
       </w:r>
     </w:p>
     <w:p/>
@@ -713,20 +754,18 @@
           <w:b/>
         </w:rPr>
       </w:pPr>
-      <w:r>
-        <w:rPr>
-          <w:rFonts w:asciiTheme="minorHAnsi" w:hAnsiTheme="minorHAnsi"/>
-          <w:b/>
-        </w:rPr>
-        <w:t>Github – Extra Credit</w:t>
-      </w:r>
-      <w:r>
-        <w:rPr>
-          <w:rFonts w:asciiTheme="minorHAnsi" w:hAnsiTheme="minorHAnsi"/>
-          <w:b/>
-        </w:rPr>
-        <w:t>:</w:t>
-      </w:r>
+      <w:hyperlink r:id="rId9" w:history="1">
+        <w:proofErr w:type="spellStart"/>
+        <w:r>
+          <w:rPr>
+            <w:rStyle w:val="Hyperlink"/>
+            <w:rFonts w:asciiTheme="minorHAnsi" w:hAnsiTheme="minorHAnsi"/>
+            <w:b/>
+          </w:rPr>
+          <w:t>Github</w:t>
+        </w:r>
+        <w:proofErr w:type="spellEnd"/>
+      </w:hyperlink>
     </w:p>
     <w:p>
       <w:pPr>
@@ -753,13 +792,109 @@
         <w:rPr>
           <w:rFonts w:asciiTheme="minorHAnsi" w:hAnsiTheme="minorHAnsi"/>
         </w:rPr>
-        <w:t xml:space="preserve">evelopers use Github for versioning and sharing their code. I’ll give up to 5 percentage points for </w:t>
-      </w:r>
+        <w:t xml:space="preserve">evelopers use </w:t>
+      </w:r>
+      <w:proofErr w:type="spellStart"/>
       <w:r>
         <w:rPr>
           <w:rFonts w:asciiTheme="minorHAnsi" w:hAnsiTheme="minorHAnsi"/>
         </w:rPr>
-        <w:t>any student who creates a Github account (1%), forks the course materials and submits their assignments through Github (2%), and fixes any errors in the materials and submits the fixes to rep (2%).  Depending on how much interest there is in this, perhaps I could take some time to either give an overview of Github or bring in an expert to give an overview of it.</w:t>
+        <w:t>Github</w:t>
+      </w:r>
+      <w:proofErr w:type="spellEnd"/>
+      <w:r>
+        <w:rPr>
+          <w:rFonts w:asciiTheme="minorHAnsi" w:hAnsiTheme="minorHAnsi"/>
+        </w:rPr>
+        <w:t xml:space="preserve"> for ve</w:t>
+      </w:r>
+      <w:r>
+        <w:rPr>
+          <w:rFonts w:asciiTheme="minorHAnsi" w:hAnsiTheme="minorHAnsi"/>
+        </w:rPr>
+        <w:t xml:space="preserve">rsioning and sharing their code and if they are not using </w:t>
+      </w:r>
+      <w:proofErr w:type="spellStart"/>
+      <w:r>
+        <w:rPr>
+          <w:rFonts w:asciiTheme="minorHAnsi" w:hAnsiTheme="minorHAnsi"/>
+        </w:rPr>
+        <w:t>Github</w:t>
+      </w:r>
+      <w:proofErr w:type="spellEnd"/>
+      <w:r>
+        <w:rPr>
+          <w:rFonts w:asciiTheme="minorHAnsi" w:hAnsiTheme="minorHAnsi"/>
+        </w:rPr>
+        <w:t xml:space="preserve">, they are using SVN, </w:t>
+      </w:r>
+      <w:proofErr w:type="spellStart"/>
+      <w:r>
+        <w:rPr>
+          <w:rFonts w:asciiTheme="minorHAnsi" w:hAnsiTheme="minorHAnsi"/>
+        </w:rPr>
+        <w:t>GitLab</w:t>
+      </w:r>
+      <w:proofErr w:type="spellEnd"/>
+      <w:r>
+        <w:rPr>
+          <w:rFonts w:asciiTheme="minorHAnsi" w:hAnsiTheme="minorHAnsi"/>
+        </w:rPr>
+        <w:t xml:space="preserve">, or something similar.  In order to familiarize yourselves with </w:t>
+      </w:r>
+      <w:proofErr w:type="spellStart"/>
+      <w:r>
+        <w:rPr>
+          <w:rFonts w:asciiTheme="minorHAnsi" w:hAnsiTheme="minorHAnsi"/>
+        </w:rPr>
+        <w:t>Github</w:t>
+      </w:r>
+      <w:proofErr w:type="spellEnd"/>
+      <w:r>
+        <w:rPr>
+          <w:rFonts w:asciiTheme="minorHAnsi" w:hAnsiTheme="minorHAnsi"/>
+        </w:rPr>
+        <w:t xml:space="preserve">, I would like every student to create an account on </w:t>
+      </w:r>
+      <w:proofErr w:type="spellStart"/>
+      <w:r>
+        <w:rPr>
+          <w:rFonts w:asciiTheme="minorHAnsi" w:hAnsiTheme="minorHAnsi"/>
+        </w:rPr>
+        <w:t>Github</w:t>
+      </w:r>
+      <w:proofErr w:type="spellEnd"/>
+      <w:r>
+        <w:rPr>
+          <w:rFonts w:asciiTheme="minorHAnsi" w:hAnsiTheme="minorHAnsi"/>
+        </w:rPr>
+        <w:t xml:space="preserve"> and use that account for submitting weekly in-class exercises and homework</w:t>
+      </w:r>
+      <w:r>
+        <w:rPr>
+          <w:rFonts w:asciiTheme="minorHAnsi" w:hAnsiTheme="minorHAnsi"/>
+        </w:rPr>
+        <w:t>.</w:t>
+      </w:r>
+      <w:r>
+        <w:rPr>
+          <w:rFonts w:asciiTheme="minorHAnsi" w:hAnsiTheme="minorHAnsi"/>
+        </w:rPr>
+        <w:t xml:space="preserve"> I will walk you through checking in your first exercises and homework on Week 2.  You are not expected to become experts with </w:t>
+      </w:r>
+      <w:proofErr w:type="spellStart"/>
+      <w:r>
+        <w:rPr>
+          <w:rFonts w:asciiTheme="minorHAnsi" w:hAnsiTheme="minorHAnsi"/>
+        </w:rPr>
+        <w:t>Github</w:t>
+      </w:r>
+      <w:proofErr w:type="spellEnd"/>
+      <w:r>
+        <w:rPr>
+          <w:rFonts w:asciiTheme="minorHAnsi" w:hAnsiTheme="minorHAnsi"/>
+        </w:rPr>
+        <w:t>, but it is a skill that I want to make sure everyone is familiar with before the end of the semester.</w:t>
       </w:r>
     </w:p>
     <w:p>
@@ -1883,8 +2018,18 @@
                 <w:sz w:val="22"/>
                 <w:szCs w:val="22"/>
               </w:rPr>
-              <w:t>Intro to Arcpy</w:t>
-            </w:r>
+              <w:t xml:space="preserve">Intro to </w:t>
+            </w:r>
+            <w:proofErr w:type="spellStart"/>
+            <w:r>
+              <w:rPr>
+                <w:b/>
+                <w:sz w:val="22"/>
+                <w:szCs w:val="22"/>
+              </w:rPr>
+              <w:t>Arcpy</w:t>
+            </w:r>
+            <w:proofErr w:type="spellEnd"/>
           </w:p>
         </w:tc>
       </w:tr>
@@ -2527,6 +2672,7 @@
                 <w:sz w:val="22"/>
                 <w:szCs w:val="22"/>
               </w:rPr>
+              <w:lastRenderedPageBreak/>
               <w:t>Advanced Geometry Methods (Chapter 10 of Toms)</w:t>
             </w:r>
           </w:p>
@@ -2682,8 +2828,6 @@
               </w:rPr>
               <w:t xml:space="preserve"> </w:t>
             </w:r>
-            <w:bookmarkStart w:id="0" w:name="_GoBack"/>
-            <w:bookmarkEnd w:id="0"/>
             <w:r>
               <w:rPr>
                 <w:b/>
@@ -2902,8 +3046,13 @@
                 <w:szCs w:val="20"/>
               </w:rPr>
             </w:pPr>
-            <w:r>
-              <w:t>Rasters/Imagery</w:t>
+            <w:proofErr w:type="spellStart"/>
+            <w:r>
+              <w:t>Rasters</w:t>
+            </w:r>
+            <w:proofErr w:type="spellEnd"/>
+            <w:r>
+              <w:t>/Imagery</w:t>
             </w:r>
           </w:p>
         </w:tc>
@@ -2992,8 +3141,18 @@
                 <w:sz w:val="22"/>
                 <w:szCs w:val="22"/>
               </w:rPr>
-              <w:t>Working with Rasters</w:t>
-            </w:r>
+              <w:t xml:space="preserve">Working with </w:t>
+            </w:r>
+            <w:proofErr w:type="spellStart"/>
+            <w:r>
+              <w:rPr>
+                <w:b/>
+                <w:sz w:val="22"/>
+                <w:szCs w:val="22"/>
+              </w:rPr>
+              <w:t>Rasters</w:t>
+            </w:r>
+            <w:proofErr w:type="spellEnd"/>
           </w:p>
           <w:p>
             <w:pPr>
@@ -3049,9 +3208,19 @@
                 <w:szCs w:val="20"/>
               </w:rPr>
             </w:pPr>
-            <w:r>
-              <w:t>Numpy, Imagery, LiDAR</w:t>
-            </w:r>
+            <w:proofErr w:type="spellStart"/>
+            <w:r>
+              <w:t>Numpy</w:t>
+            </w:r>
+            <w:proofErr w:type="spellEnd"/>
+            <w:r>
+              <w:t xml:space="preserve">, Imagery, </w:t>
+            </w:r>
+            <w:proofErr w:type="spellStart"/>
+            <w:r>
+              <w:t>LiDAR</w:t>
+            </w:r>
+            <w:proofErr w:type="spellEnd"/>
           </w:p>
         </w:tc>
       </w:tr>
@@ -3307,6 +3476,7 @@
                 <w:b/>
               </w:rPr>
             </w:pPr>
+            <w:proofErr w:type="spellStart"/>
             <w:r>
               <w:rPr>
                 <w:b/>
@@ -3315,6 +3485,7 @@
               </w:rPr>
               <w:t>Arcpy.Mapping</w:t>
             </w:r>
+            <w:proofErr w:type="spellEnd"/>
             <w:r>
               <w:rPr>
                 <w:b/>
@@ -3344,7 +3515,25 @@
                 <w:sz w:val="22"/>
                 <w:szCs w:val="22"/>
               </w:rPr>
-              <w:t xml:space="preserve"> and Other Arcpy.Mapping Techniques (Chapter 9 of Toms)</w:t>
+              <w:t xml:space="preserve"> and Other </w:t>
+            </w:r>
+            <w:proofErr w:type="spellStart"/>
+            <w:r>
+              <w:rPr>
+                <w:b/>
+                <w:sz w:val="22"/>
+                <w:szCs w:val="22"/>
+              </w:rPr>
+              <w:t>Arcpy.Mapping</w:t>
+            </w:r>
+            <w:proofErr w:type="spellEnd"/>
+            <w:r>
+              <w:rPr>
+                <w:b/>
+                <w:sz w:val="22"/>
+                <w:szCs w:val="22"/>
+              </w:rPr>
+              <w:t xml:space="preserve"> Techniques (Chapter 9 of Toms)</w:t>
             </w:r>
           </w:p>
         </w:tc>
@@ -3649,8 +3838,18 @@
                 <w:sz w:val="21"/>
                 <w:szCs w:val="21"/>
               </w:rPr>
-              <w:t xml:space="preserve"> and Jupyter</w:t>
-            </w:r>
+              <w:t xml:space="preserve"> and </w:t>
+            </w:r>
+            <w:proofErr w:type="spellStart"/>
+            <w:r>
+              <w:rPr>
+                <w:b/>
+                <w:sz w:val="21"/>
+                <w:szCs w:val="21"/>
+              </w:rPr>
+              <w:t>Jupyter</w:t>
+            </w:r>
+            <w:proofErr w:type="spellEnd"/>
           </w:p>
         </w:tc>
       </w:tr>
@@ -3826,13 +4025,23 @@
                 <w:b/>
               </w:rPr>
             </w:pPr>
+            <w:proofErr w:type="spellStart"/>
             <w:r>
               <w:rPr>
                 <w:b/>
                 <w:sz w:val="22"/>
                 <w:szCs w:val="22"/>
               </w:rPr>
-              <w:t>Scipy?</w:t>
+              <w:t>Scipy</w:t>
+            </w:r>
+            <w:proofErr w:type="spellEnd"/>
+            <w:r>
+              <w:rPr>
+                <w:b/>
+                <w:sz w:val="22"/>
+                <w:szCs w:val="22"/>
+              </w:rPr>
+              <w:t>?</w:t>
             </w:r>
           </w:p>
           <w:p>
@@ -4173,6 +4382,9 @@
       <w:r>
         <w:t>The purpose of the homework is twofold: to keep you thinking about Python outside of the lab and to prepare you for the next class.</w:t>
       </w:r>
+      <w:r>
+        <w:t xml:space="preserve"> I do not want to overwhelm you with homework. I do want to ensure that you are learning Python. Please do not hesitate to ask me or your classmates questions on homework if you are encountering difficulties. Furthermore, I would like your feedback as to whether assignments get too difficult or too easy so that I can adjust the assignments and in-class materials accordingly.</w:t>
+      </w:r>
     </w:p>
     <w:p/>
     <w:p>
@@ -4185,7 +4397,41 @@
         <w:rPr>
           <w:b/>
         </w:rPr>
-        <w:t>Lab Work</w:t>
+        <w:t>In Class Exercises</w:t>
+      </w:r>
+    </w:p>
+    <w:p>
+      <w:r>
+        <w:t>The easiest way to learn to code is by writing code! In class exercises are designed to mak</w:t>
+      </w:r>
+      <w:r>
+        <w:t>e you do just that, write code. The exercises that I have written as Python notebooks (.</w:t>
+      </w:r>
+      <w:proofErr w:type="spellStart"/>
+      <w:r>
+        <w:t>ipynb</w:t>
+      </w:r>
+      <w:proofErr w:type="spellEnd"/>
+      <w:r>
+        <w:t xml:space="preserve"> files) have </w:t>
+      </w:r>
+      <w:r>
+        <w:lastRenderedPageBreak/>
+        <w:t xml:space="preserve">questions throughout them. Please answer these questions and submit them via </w:t>
+      </w:r>
+      <w:proofErr w:type="spellStart"/>
+      <w:r>
+        <w:t>G</w:t>
+      </w:r>
+      <w:r>
+        <w:t>i</w:t>
+      </w:r>
+      <w:r>
+        <w:t>thub</w:t>
+      </w:r>
+      <w:proofErr w:type="spellEnd"/>
+      <w:r>
+        <w:t xml:space="preserve"> before the beginning of the following week of class. During week 2, I will show you how to do this at the beginning of class, so do not worry about doing this on your own on week 1 or 2.</w:t>
       </w:r>
     </w:p>
     <w:p/>
@@ -4202,18 +4448,9 @@
         <w:t>Project 1</w:t>
       </w:r>
     </w:p>
-    <w:p/>
     <w:p>
-      <w:pPr>
-        <w:rPr>
-          <w:b/>
-        </w:rPr>
-      </w:pPr>
-      <w:r>
-        <w:rPr>
-          <w:b/>
-        </w:rPr>
-        <w:t>Project 2</w:t>
+      <w:r>
+        <w:t>Project 1 will likely consist of working with tabular data (CSV or text file) or generating some report based on GIS data using Python. I will give the assignment by week 3. It is due before class on week 5.</w:t>
       </w:r>
     </w:p>
     <w:p/>
@@ -4227,12 +4464,67 @@
         <w:rPr>
           <w:b/>
         </w:rPr>
+        <w:t>Project 2</w:t>
+      </w:r>
+    </w:p>
+    <w:p>
+      <w:r>
+        <w:t>Project 2 will likely consist of using Python to do some sort of spatial analysis or raster analysis. It will be assigned by week 8</w:t>
+      </w:r>
+      <w:bookmarkStart w:id="0" w:name="_GoBack"/>
+      <w:bookmarkEnd w:id="0"/>
+      <w:r>
+        <w:t>. It is due before class on week 10.</w:t>
+      </w:r>
+    </w:p>
+    <w:p/>
+    <w:p>
+      <w:pPr>
+        <w:rPr>
+          <w:b/>
+        </w:rPr>
+      </w:pPr>
+      <w:r>
+        <w:rPr>
+          <w:b/>
+        </w:rPr>
         <w:t>Final Project</w:t>
+      </w:r>
+    </w:p>
+    <w:p>
+      <w:r>
+        <w:t>In my experience, all students and professionals need at least one demo or presentation that they can be prepared to give for a job interview</w:t>
+      </w:r>
+      <w:r>
+        <w:t>, conference presentation, or other type of meeting</w:t>
+      </w:r>
+      <w:r>
+        <w:t xml:space="preserve">. Through this class, I’d like each student to develop that demo or presentation, with the foundation of that presentation being some sort of spatial analysis, imagery analysis, or GIS analysis with Python. Each student will be responsible for a short 10 minute presentation to be given during </w:t>
+      </w:r>
+      <w:r>
+        <w:t>either Week 14 or</w:t>
+      </w:r>
+      <w:r>
+        <w:t xml:space="preserve"> 15 of class on a project of their own choosing that will leverage Python. </w:t>
+      </w:r>
+      <w:r>
+        <w:t>Before Spring Break (i.e. by Week 8), please submit to me a short write up (no more than 1 page) of what your project will be, what problem you will solve, how you will use Python to solve the problem. On week 14 or 15, please be prepared to g</w:t>
+      </w:r>
+      <w:r>
+        <w:t xml:space="preserve">ive a 10 minute presentation explaining your problem, solution, </w:t>
+      </w:r>
+      <w:proofErr w:type="spellStart"/>
+      <w:r>
+        <w:t>howe</w:t>
+      </w:r>
+      <w:proofErr w:type="spellEnd"/>
+      <w:r>
+        <w:t xml:space="preserve"> you go there, and hopefully some cool maps and results.</w:t>
       </w:r>
     </w:p>
     <w:sectPr>
-      <w:headerReference w:type="default" r:id="rId9"/>
-      <w:footerReference w:type="default" r:id="rId10"/>
+      <w:headerReference w:type="default" r:id="rId10"/>
+      <w:footerReference w:type="default" r:id="rId11"/>
       <w:pgSz w:w="12240" w:h="15840"/>
       <w:pgMar w:top="1440" w:right="1152" w:bottom="1440" w:left="1152" w:header="720" w:footer="720" w:gutter="0"/>
       <w:cols w:space="720"/>
@@ -4402,7 +4694,7 @@
             <w:sz w:val="20"/>
             <w:szCs w:val="20"/>
           </w:rPr>
-          <w:t>2</w:t>
+          <w:t>4</w:t>
         </w:r>
         <w:r>
           <w:rPr>
@@ -7586,7 +7878,7 @@
 </file>
 
 <file path=customXml/itemProps1.xml><?xml version="1.0" encoding="utf-8"?>
-<ds:datastoreItem xmlns:ds="http://schemas.openxmlformats.org/officeDocument/2006/customXml" ds:itemID="{517B79C0-4740-484A-B1C7-69B615143D01}">
+<ds:datastoreItem xmlns:ds="http://schemas.openxmlformats.org/officeDocument/2006/customXml" ds:itemID="{60609760-B9FD-4815-848B-2676B3081F9F}">
   <ds:schemaRefs>
     <ds:schemaRef ds:uri="http://schemas.openxmlformats.org/officeDocument/2006/bibliography"/>
   </ds:schemaRefs>

</xml_diff>

<commit_message>
updating first 3 weeks
</commit_message>
<xml_diff>
--- a/GIS 5090 Programming for GIS&RS Syllabus Spring 2017.docx
+++ b/GIS 5090 Programming for GIS&RS Syllabus Spring 2017.docx
@@ -505,13 +505,8 @@
         <w:t>Get g</w:t>
       </w:r>
       <w:r>
-        <w:t xml:space="preserve">raduate level students implementing it in their own research </w:t>
-      </w:r>
-      <w:proofErr w:type="gramStart"/>
-      <w:r>
-        <w:t>projects.</w:t>
-      </w:r>
-      <w:proofErr w:type="gramEnd"/>
+        <w:t>raduate level students implementing it in their own research projects.</w:t>
+      </w:r>
     </w:p>
     <w:p/>
     <w:p>
@@ -564,15 +559,7 @@
         <w:t xml:space="preserve">(Required) </w:t>
       </w:r>
       <w:r>
-        <w:t xml:space="preserve">Silas Toms. </w:t>
-      </w:r>
-      <w:proofErr w:type="spellStart"/>
-      <w:r>
-        <w:t>ArcPy</w:t>
-      </w:r>
-      <w:proofErr w:type="spellEnd"/>
-      <w:r>
-        <w:t xml:space="preserve"> and ArcGIS – Geospatial Analysis with Python. ISBN978-1-78398-866-2.</w:t>
+        <w:t>Silas Toms. ArcPy and ArcGIS – Geospatial Analysis with Python. ISBN978-1-78398-866-2.</w:t>
       </w:r>
       <w:r>
         <w:t xml:space="preserve"> $</w:t>
@@ -598,21 +585,7 @@
         <w:rPr>
           <w:rFonts w:eastAsia="Times New Roman"/>
         </w:rPr>
-        <w:t xml:space="preserve">Paul A </w:t>
-      </w:r>
-      <w:proofErr w:type="spellStart"/>
-      <w:r>
-        <w:rPr>
-          <w:rFonts w:eastAsia="Times New Roman"/>
-        </w:rPr>
-        <w:t>Zandenbergen</w:t>
-      </w:r>
-      <w:proofErr w:type="spellEnd"/>
-      <w:r>
-        <w:rPr>
-          <w:rFonts w:eastAsia="Times New Roman"/>
-        </w:rPr>
-        <w:t>. Python Scripting for ArcGIS. ISBN 978-1-58948-282-1. $79.99</w:t>
+        <w:t>Paul A Zandenbergen. Python Scripting for ArcGIS. ISBN 978-1-58948-282-1. $79.99</w:t>
       </w:r>
     </w:p>
     <w:p>
@@ -632,14 +605,7 @@
         <w:rPr>
           <w:rFonts w:eastAsia="Times New Roman"/>
         </w:rPr>
-        <w:t xml:space="preserve">(Optional) David W. Allen. GIS Tutorial for Python Scripting. </w:t>
-      </w:r>
-      <w:proofErr w:type="gramStart"/>
-      <w:r>
-        <w:rPr>
-          <w:rFonts w:eastAsia="Times New Roman"/>
-        </w:rPr>
-        <w:t xml:space="preserve">ISBN </w:t>
+        <w:t xml:space="preserve">(Optional) David W. Allen. GIS Tutorial for Python Scripting. ISBN </w:t>
       </w:r>
       <w:r>
         <w:rPr>
@@ -659,9 +625,8 @@
           <w:color w:val="111111"/>
           <w:shd w:val="clear" w:color="auto" w:fill="FFFFFF"/>
         </w:rPr>
-        <w:t>978</w:t>
-      </w:r>
-      <w:proofErr w:type="gramEnd"/>
+        <w:t>978-1589483712</w:t>
+      </w:r>
       <w:r>
         <w:rPr>
           <w:rStyle w:val="a-size-base"/>
@@ -669,15 +634,6 @@
           <w:color w:val="111111"/>
           <w:shd w:val="clear" w:color="auto" w:fill="FFFFFF"/>
         </w:rPr>
-        <w:t>-1589483712</w:t>
-      </w:r>
-      <w:r>
-        <w:rPr>
-          <w:rStyle w:val="a-size-base"/>
-          <w:rFonts w:cs="Arial"/>
-          <w:color w:val="111111"/>
-          <w:shd w:val="clear" w:color="auto" w:fill="FFFFFF"/>
-        </w:rPr>
         <w:t>. $52.14</w:t>
       </w:r>
     </w:p>
@@ -693,21 +649,7 @@
         <w:rPr>
           <w:rFonts w:eastAsia="Times New Roman"/>
         </w:rPr>
-        <w:t xml:space="preserve">(Optional) Laura </w:t>
-      </w:r>
-      <w:proofErr w:type="spellStart"/>
-      <w:r>
-        <w:rPr>
-          <w:rFonts w:eastAsia="Times New Roman"/>
-        </w:rPr>
-        <w:t>Tateosian</w:t>
-      </w:r>
-      <w:proofErr w:type="spellEnd"/>
-      <w:r>
-        <w:rPr>
-          <w:rFonts w:eastAsia="Times New Roman"/>
-        </w:rPr>
-        <w:t>. Python for ArcGIS. ISBN 978-3-319-18398-5. $99.00</w:t>
+        <w:t>(Optional) Laura Tateosian. Python for ArcGIS. ISBN 978-3-319-18398-5. $99.00</w:t>
       </w:r>
     </w:p>
     <w:p/>
@@ -822,7 +764,6 @@
         </w:rPr>
       </w:pPr>
       <w:hyperlink r:id="rId9" w:history="1">
-        <w:proofErr w:type="spellStart"/>
         <w:r>
           <w:rPr>
             <w:rStyle w:val="Hyperlink"/>
@@ -831,7 +772,6 @@
           </w:rPr>
           <w:t>Github</w:t>
         </w:r>
-        <w:proofErr w:type="spellEnd"/>
       </w:hyperlink>
     </w:p>
     <w:p>
@@ -858,143 +798,43 @@
         <w:rPr>
           <w:rFonts w:asciiTheme="minorHAnsi" w:hAnsiTheme="minorHAnsi"/>
         </w:rPr>
-        <w:t xml:space="preserve">evelopers use </w:t>
-      </w:r>
-      <w:proofErr w:type="spellStart"/>
+        <w:t>evelopers use Github for ve</w:t>
+      </w:r>
       <w:r>
         <w:rPr>
           <w:rFonts w:asciiTheme="minorHAnsi" w:hAnsiTheme="minorHAnsi"/>
         </w:rPr>
-        <w:t>Github</w:t>
-      </w:r>
-      <w:proofErr w:type="spellEnd"/>
+        <w:t xml:space="preserve">rsioning and sharing their code and if they are not using Github, they are using SVN, GitLab, or something similar.  In order to familiarize yourselves with Github, I would like every student to create an account on Github </w:t>
+      </w:r>
       <w:r>
         <w:rPr>
           <w:rFonts w:asciiTheme="minorHAnsi" w:hAnsiTheme="minorHAnsi"/>
         </w:rPr>
-        <w:t xml:space="preserve"> for ve</w:t>
+        <w:t>and to use it for submitting and sharing Project1, Project 2, and their final project</w:t>
       </w:r>
       <w:r>
         <w:rPr>
           <w:rFonts w:asciiTheme="minorHAnsi" w:hAnsiTheme="minorHAnsi"/>
         </w:rPr>
-        <w:t xml:space="preserve">rsioning and sharing their code and if they are not using </w:t>
-      </w:r>
-      <w:proofErr w:type="spellStart"/>
+        <w:t>.</w:t>
+      </w:r>
       <w:r>
         <w:rPr>
           <w:rFonts w:asciiTheme="minorHAnsi" w:hAnsiTheme="minorHAnsi"/>
         </w:rPr>
-        <w:t>Github</w:t>
-      </w:r>
-      <w:proofErr w:type="spellEnd"/>
+        <w:t xml:space="preserve"> I will walk you through checking in </w:t>
+      </w:r>
       <w:r>
         <w:rPr>
           <w:rFonts w:asciiTheme="minorHAnsi" w:hAnsiTheme="minorHAnsi"/>
         </w:rPr>
-        <w:t xml:space="preserve">, they are using SVN, </w:t>
-      </w:r>
-      <w:proofErr w:type="spellStart"/>
+        <w:t>Project 1 prior to it’s due date</w:t>
+      </w:r>
       <w:r>
         <w:rPr>
           <w:rFonts w:asciiTheme="minorHAnsi" w:hAnsiTheme="minorHAnsi"/>
         </w:rPr>
-        <w:t>GitLab</w:t>
-      </w:r>
-      <w:proofErr w:type="spellEnd"/>
-      <w:r>
-        <w:rPr>
-          <w:rFonts w:asciiTheme="minorHAnsi" w:hAnsiTheme="minorHAnsi"/>
-        </w:rPr>
-        <w:t xml:space="preserve">, or something similar.  In order to familiarize yourselves with </w:t>
-      </w:r>
-      <w:proofErr w:type="spellStart"/>
-      <w:r>
-        <w:rPr>
-          <w:rFonts w:asciiTheme="minorHAnsi" w:hAnsiTheme="minorHAnsi"/>
-        </w:rPr>
-        <w:t>Github</w:t>
-      </w:r>
-      <w:proofErr w:type="spellEnd"/>
-      <w:r>
-        <w:rPr>
-          <w:rFonts w:asciiTheme="minorHAnsi" w:hAnsiTheme="minorHAnsi"/>
-        </w:rPr>
-        <w:t xml:space="preserve">, I would like every student to create an account on </w:t>
-      </w:r>
-      <w:proofErr w:type="spellStart"/>
-      <w:r>
-        <w:rPr>
-          <w:rFonts w:asciiTheme="minorHAnsi" w:hAnsiTheme="minorHAnsi"/>
-        </w:rPr>
-        <w:t>Github</w:t>
-      </w:r>
-      <w:proofErr w:type="spellEnd"/>
-      <w:r>
-        <w:rPr>
-          <w:rFonts w:asciiTheme="minorHAnsi" w:hAnsiTheme="minorHAnsi"/>
-        </w:rPr>
-        <w:t xml:space="preserve"> </w:t>
-      </w:r>
-      <w:r>
-        <w:rPr>
-          <w:rFonts w:asciiTheme="minorHAnsi" w:hAnsiTheme="minorHAnsi"/>
-        </w:rPr>
-        <w:t>and to use it for submitting and sharing Project1, Project 2, and their final project</w:t>
-      </w:r>
-      <w:r>
-        <w:rPr>
-          <w:rFonts w:asciiTheme="minorHAnsi" w:hAnsiTheme="minorHAnsi"/>
-        </w:rPr>
-        <w:t>.</w:t>
-      </w:r>
-      <w:r>
-        <w:rPr>
-          <w:rFonts w:asciiTheme="minorHAnsi" w:hAnsiTheme="minorHAnsi"/>
-        </w:rPr>
-        <w:t xml:space="preserve"> I will walk you through checking in </w:t>
-      </w:r>
-      <w:r>
-        <w:rPr>
-          <w:rFonts w:asciiTheme="minorHAnsi" w:hAnsiTheme="minorHAnsi"/>
-        </w:rPr>
-        <w:t xml:space="preserve">Project 1 prior to </w:t>
-      </w:r>
-      <w:proofErr w:type="spellStart"/>
-      <w:proofErr w:type="gramStart"/>
-      <w:r>
-        <w:rPr>
-          <w:rFonts w:asciiTheme="minorHAnsi" w:hAnsiTheme="minorHAnsi"/>
-        </w:rPr>
-        <w:t>it’s</w:t>
-      </w:r>
-      <w:proofErr w:type="spellEnd"/>
-      <w:proofErr w:type="gramEnd"/>
-      <w:r>
-        <w:rPr>
-          <w:rFonts w:asciiTheme="minorHAnsi" w:hAnsiTheme="minorHAnsi"/>
-        </w:rPr>
-        <w:t xml:space="preserve"> due date</w:t>
-      </w:r>
-      <w:r>
-        <w:rPr>
-          <w:rFonts w:asciiTheme="minorHAnsi" w:hAnsiTheme="minorHAnsi"/>
-        </w:rPr>
-        <w:t xml:space="preserve">.  You are not expected to become experts with </w:t>
-      </w:r>
-      <w:proofErr w:type="spellStart"/>
-      <w:r>
-        <w:rPr>
-          <w:rFonts w:asciiTheme="minorHAnsi" w:hAnsiTheme="minorHAnsi"/>
-        </w:rPr>
-        <w:t>Github</w:t>
-      </w:r>
-      <w:proofErr w:type="spellEnd"/>
-      <w:r>
-        <w:rPr>
-          <w:rFonts w:asciiTheme="minorHAnsi" w:hAnsiTheme="minorHAnsi"/>
-        </w:rPr>
-        <w:t>, but it is a skill that I want to make sure everyone is familiar with before the end of the semester.</w:t>
+        <w:t>.  You are not expected to become experts with Github, but it is a skill that I want to make sure everyone is familiar with before the end of the semester.</w:t>
       </w:r>
     </w:p>
     <w:p>
@@ -2101,8 +1941,10 @@
                 <w:sz w:val="22"/>
                 <w:szCs w:val="22"/>
               </w:rPr>
-              <w:t>More Fundamentals</w:t>
-            </w:r>
+              <w:t>Geoprocessing and Arcpy</w:t>
+            </w:r>
+            <w:bookmarkStart w:id="0" w:name="_GoBack"/>
+            <w:bookmarkEnd w:id="0"/>
           </w:p>
           <w:p>
             <w:pPr>
@@ -2118,18 +1960,8 @@
                 <w:sz w:val="22"/>
                 <w:szCs w:val="22"/>
               </w:rPr>
-              <w:t xml:space="preserve">Intro to </w:t>
-            </w:r>
-            <w:proofErr w:type="spellStart"/>
-            <w:r>
-              <w:rPr>
-                <w:b/>
-                <w:sz w:val="22"/>
-                <w:szCs w:val="22"/>
-              </w:rPr>
-              <w:t>Arcpy</w:t>
-            </w:r>
-            <w:proofErr w:type="spellEnd"/>
+              <w:t>Intro to Arcpy</w:t>
+            </w:r>
           </w:p>
         </w:tc>
       </w:tr>
@@ -3146,13 +2978,8 @@
               </w:rPr>
             </w:pPr>
             <w:r>
-              <w:t xml:space="preserve">Working with </w:t>
-            </w:r>
-            <w:proofErr w:type="spellStart"/>
-            <w:r>
-              <w:t>Rasters</w:t>
-            </w:r>
-            <w:proofErr w:type="spellEnd"/>
+              <w:t>Working with Rasters</w:t>
+            </w:r>
           </w:p>
         </w:tc>
       </w:tr>
@@ -3240,18 +3067,8 @@
                 <w:sz w:val="22"/>
                 <w:szCs w:val="22"/>
               </w:rPr>
-              <w:t xml:space="preserve">Working with </w:t>
-            </w:r>
-            <w:proofErr w:type="spellStart"/>
-            <w:r>
-              <w:rPr>
-                <w:b/>
-                <w:sz w:val="22"/>
-                <w:szCs w:val="22"/>
-              </w:rPr>
-              <w:t>Rasters</w:t>
-            </w:r>
-            <w:proofErr w:type="spellEnd"/>
+              <w:t>Working with Rasters</w:t>
+            </w:r>
             <w:r>
               <w:rPr>
                 <w:b/>
@@ -3268,19 +3085,8 @@
                   <w:sz w:val="22"/>
                   <w:szCs w:val="22"/>
                 </w:rPr>
-                <w:t xml:space="preserve">Chapter 9 of </w:t>
+                <w:t>Chapter 9 of Zandbergen</w:t>
               </w:r>
-              <w:proofErr w:type="spellStart"/>
-              <w:r>
-                <w:rPr>
-                  <w:rStyle w:val="Hyperlink"/>
-                  <w:b/>
-                  <w:sz w:val="22"/>
-                  <w:szCs w:val="22"/>
-                </w:rPr>
-                <w:t>Zandbergen</w:t>
-              </w:r>
-              <w:proofErr w:type="spellEnd"/>
             </w:hyperlink>
             <w:r>
               <w:rPr>
@@ -3303,18 +3109,8 @@
                 <w:sz w:val="22"/>
                 <w:szCs w:val="22"/>
               </w:rPr>
-              <w:t xml:space="preserve">Raster Analysis with </w:t>
-            </w:r>
-            <w:proofErr w:type="spellStart"/>
-            <w:r>
-              <w:rPr>
-                <w:b/>
-                <w:sz w:val="22"/>
-                <w:szCs w:val="22"/>
-              </w:rPr>
-              <w:t>Numpy</w:t>
-            </w:r>
-            <w:proofErr w:type="spellEnd"/>
+              <w:t>Raster Analysis with Numpy</w:t>
+            </w:r>
             <w:r>
               <w:rPr>
                 <w:b/>
@@ -3379,13 +3175,8 @@
               </w:rPr>
             </w:pPr>
             <w:r>
-              <w:t xml:space="preserve">Managing Collections of </w:t>
-            </w:r>
-            <w:proofErr w:type="spellStart"/>
-            <w:r>
-              <w:t>Rasters</w:t>
-            </w:r>
-            <w:proofErr w:type="spellEnd"/>
+              <w:t>Managing Collections of Rasters</w:t>
+            </w:r>
           </w:p>
         </w:tc>
       </w:tr>
@@ -3520,29 +3311,7 @@
                   <w:szCs w:val="22"/>
                   <w:lang w:val="pt-BR"/>
                 </w:rPr>
-                <w:t>Landsat</w:t>
-              </w:r>
-              <w:bookmarkStart w:id="0" w:name="_GoBack"/>
-              <w:bookmarkEnd w:id="0"/>
-              <w:r>
-                <w:rPr>
-                  <w:rStyle w:val="Hyperlink"/>
-                  <w:b/>
-                  <w:sz w:val="22"/>
-                  <w:szCs w:val="22"/>
-                  <w:lang w:val="pt-BR"/>
-                </w:rPr>
-                <w:t xml:space="preserve"> </w:t>
-              </w:r>
-              <w:r>
-                <w:rPr>
-                  <w:rStyle w:val="Hyperlink"/>
-                  <w:b/>
-                  <w:sz w:val="22"/>
-                  <w:szCs w:val="22"/>
-                  <w:lang w:val="pt-BR"/>
-                </w:rPr>
-                <w:t>Mosaic Excercise</w:t>
+                <w:t>Landsat Mosaic Excercise</w:t>
               </w:r>
             </w:hyperlink>
             <w:r>
@@ -3619,13 +3388,8 @@
               </w:rPr>
             </w:pPr>
             <w:r>
-              <w:t xml:space="preserve">Field Calculator and </w:t>
-            </w:r>
-            <w:proofErr w:type="spellStart"/>
-            <w:r>
-              <w:t>DataTime</w:t>
-            </w:r>
-            <w:proofErr w:type="spellEnd"/>
+              <w:t>Field Calculator and DataTime</w:t>
+            </w:r>
           </w:p>
         </w:tc>
       </w:tr>
@@ -3948,7 +3712,6 @@
                 <w:b/>
               </w:rPr>
             </w:pPr>
-            <w:proofErr w:type="spellStart"/>
             <w:r>
               <w:rPr>
                 <w:b/>
@@ -3957,7 +3720,6 @@
               </w:rPr>
               <w:t>Arcpy.Mapping</w:t>
             </w:r>
-            <w:proofErr w:type="spellEnd"/>
             <w:r>
               <w:rPr>
                 <w:b/>
@@ -3987,25 +3749,7 @@
                 <w:sz w:val="22"/>
                 <w:szCs w:val="22"/>
               </w:rPr>
-              <w:t xml:space="preserve"> and Other </w:t>
-            </w:r>
-            <w:proofErr w:type="spellStart"/>
-            <w:r>
-              <w:rPr>
-                <w:b/>
-                <w:sz w:val="22"/>
-                <w:szCs w:val="22"/>
-              </w:rPr>
-              <w:t>Arcpy.Mapping</w:t>
-            </w:r>
-            <w:proofErr w:type="spellEnd"/>
-            <w:r>
-              <w:rPr>
-                <w:b/>
-                <w:sz w:val="22"/>
-                <w:szCs w:val="22"/>
-              </w:rPr>
-              <w:t xml:space="preserve"> Techniques (Chapter 9 of Toms)</w:t>
+              <w:t xml:space="preserve"> and Other Arcpy.Mapping Techniques (Chapter 9 of Toms)</w:t>
             </w:r>
           </w:p>
         </w:tc>
@@ -4152,18 +3896,8 @@
                 <w:sz w:val="21"/>
                 <w:szCs w:val="21"/>
               </w:rPr>
-              <w:t xml:space="preserve"> and </w:t>
-            </w:r>
-            <w:proofErr w:type="spellStart"/>
-            <w:r>
-              <w:rPr>
-                <w:b/>
-                <w:sz w:val="21"/>
-                <w:szCs w:val="21"/>
-              </w:rPr>
-              <w:t>Jupyter</w:t>
-            </w:r>
-            <w:proofErr w:type="spellEnd"/>
+              <w:t xml:space="preserve"> and Jupyter</w:t>
+            </w:r>
           </w:p>
         </w:tc>
       </w:tr>
@@ -4324,23 +4058,13 @@
                 <w:b/>
               </w:rPr>
             </w:pPr>
-            <w:proofErr w:type="spellStart"/>
             <w:r>
               <w:rPr>
                 <w:b/>
                 <w:sz w:val="22"/>
                 <w:szCs w:val="22"/>
               </w:rPr>
-              <w:t>Scipy</w:t>
-            </w:r>
-            <w:proofErr w:type="spellEnd"/>
-            <w:r>
-              <w:rPr>
-                <w:b/>
-                <w:sz w:val="22"/>
-                <w:szCs w:val="22"/>
-              </w:rPr>
-              <w:t>?</w:t>
+              <w:t>Scipy?</w:t>
             </w:r>
           </w:p>
           <w:p>
@@ -4688,15 +4412,7 @@
         <w:t>ure that you are learning how to use Python to solve GIS and remote sensing problems</w:t>
       </w:r>
       <w:r>
-        <w:t xml:space="preserve">. Please do not hesitate to ask me or your </w:t>
-      </w:r>
-      <w:proofErr w:type="gramStart"/>
-      <w:r>
-        <w:t>classmates</w:t>
-      </w:r>
-      <w:proofErr w:type="gramEnd"/>
-      <w:r>
-        <w:t xml:space="preserve"> questions on homework if you are encountering difficulties. Furthermore, I would like your feedback as to whether assignments get too difficult or too easy so </w:t>
+        <w:t xml:space="preserve">. Please do not hesitate to ask me or your classmates questions on homework if you are encountering difficulties. Furthermore, I would like your feedback as to whether assignments get too difficult or too easy so </w:t>
       </w:r>
       <w:r>
         <w:lastRenderedPageBreak/>
@@ -4728,15 +4444,7 @@
         <w:t>Lectures are designed to be interactive. If I am typing code, you should be too! Lectures will be followed by in-class exercises that are designed to get you writing code on your own.</w:t>
       </w:r>
       <w:r>
-        <w:t xml:space="preserve"> The exercises that I have written as Python notebooks (.</w:t>
-      </w:r>
-      <w:proofErr w:type="spellStart"/>
-      <w:r>
-        <w:t>ipynb</w:t>
-      </w:r>
-      <w:proofErr w:type="spellEnd"/>
-      <w:r>
-        <w:t xml:space="preserve"> files) have questions throughout them. Please answer these questions and submit them via </w:t>
+        <w:t xml:space="preserve"> The exercises that I have written as Python notebooks (.ipynb files) have questions throughout them. Please answer these questions and submit them via </w:t>
       </w:r>
       <w:r>
         <w:t xml:space="preserve">Blackboard </w:t>
@@ -5025,7 +4733,7 @@
             <w:sz w:val="20"/>
             <w:szCs w:val="20"/>
           </w:rPr>
-          <w:t>4</w:t>
+          <w:t>2</w:t>
         </w:r>
         <w:r>
           <w:rPr>
@@ -8231,7 +7939,7 @@
 </file>
 
 <file path=customXml/itemProps1.xml><?xml version="1.0" encoding="utf-8"?>
-<ds:datastoreItem xmlns:ds="http://schemas.openxmlformats.org/officeDocument/2006/customXml" ds:itemID="{59DBD800-64AE-4ACC-BB10-E5E8C21CC490}">
+<ds:datastoreItem xmlns:ds="http://schemas.openxmlformats.org/officeDocument/2006/customXml" ds:itemID="{F13F4792-242D-46C2-901F-B717DD05EFB6}">
   <ds:schemaRefs>
     <ds:schemaRef ds:uri="http://schemas.openxmlformats.org/officeDocument/2006/bibliography"/>
   </ds:schemaRefs>

</xml_diff>

<commit_message>
Moving some stuff and updating the syllabus
</commit_message>
<xml_diff>
--- a/GIS 5090 Programming for GIS&RS Syllabus Spring 2017.docx
+++ b/GIS 5090 Programming for GIS&RS Syllabus Spring 2017.docx
@@ -19,34 +19,7 @@
           <w:sz w:val="36"/>
           <w:szCs w:val="36"/>
         </w:rPr>
-        <w:t>[</w:t>
-      </w:r>
-      <w:r>
-        <w:rPr>
-          <w:rFonts w:cstheme="minorHAnsi"/>
-          <w:b/>
-          <w:sz w:val="36"/>
-          <w:szCs w:val="36"/>
-        </w:rPr>
-        <w:t>Python</w:t>
-      </w:r>
-      <w:r>
-        <w:rPr>
-          <w:rFonts w:cstheme="minorHAnsi"/>
-          <w:b/>
-          <w:sz w:val="36"/>
-          <w:szCs w:val="36"/>
-        </w:rPr>
-        <w:t>]</w:t>
-      </w:r>
-      <w:r>
-        <w:rPr>
-          <w:rFonts w:cstheme="minorHAnsi"/>
-          <w:b/>
-          <w:sz w:val="36"/>
-          <w:szCs w:val="36"/>
-        </w:rPr>
-        <w:t xml:space="preserve"> Programming for Remote Sensing</w:t>
+        <w:t>Programming for Remote Sensing</w:t>
       </w:r>
       <w:r>
         <w:rPr>
@@ -431,7 +404,19 @@
     </w:p>
     <w:p>
       <w:r>
-        <w:t xml:space="preserve">This course will introduce students to python programming. Through completing </w:t>
+        <w:t>This cou</w:t>
+      </w:r>
+      <w:r>
+        <w:t>rse will introduce students to P</w:t>
+      </w:r>
+      <w:r>
+        <w:t>ython programming</w:t>
+      </w:r>
+      <w:r>
+        <w:t xml:space="preserve"> and its applications to remote sensing and GIS</w:t>
+      </w:r>
+      <w:r>
+        <w:t xml:space="preserve">. Through completing </w:t>
       </w:r>
       <w:r>
         <w:t>this</w:t>
@@ -505,8 +490,13 @@
         <w:t>Get g</w:t>
       </w:r>
       <w:r>
-        <w:t>raduate level students implementing it in their own research projects.</w:t>
-      </w:r>
+        <w:t xml:space="preserve">raduate level students implementing it in their own research </w:t>
+      </w:r>
+      <w:proofErr w:type="gramStart"/>
+      <w:r>
+        <w:t>projects.</w:t>
+      </w:r>
+      <w:proofErr w:type="gramEnd"/>
     </w:p>
     <w:p/>
     <w:p>
@@ -559,7 +549,15 @@
         <w:t xml:space="preserve">(Required) </w:t>
       </w:r>
       <w:r>
-        <w:t>Silas Toms. ArcPy and ArcGIS – Geospatial Analysis with Python. ISBN978-1-78398-866-2.</w:t>
+        <w:t xml:space="preserve">Silas Toms. </w:t>
+      </w:r>
+      <w:proofErr w:type="spellStart"/>
+      <w:r>
+        <w:t>ArcPy</w:t>
+      </w:r>
+      <w:proofErr w:type="spellEnd"/>
+      <w:r>
+        <w:t xml:space="preserve"> and ArcGIS – Geospatial Analysis with Python. ISBN978-1-78398-866-2.</w:t>
       </w:r>
       <w:r>
         <w:t xml:space="preserve"> $</w:t>
@@ -585,7 +583,21 @@
         <w:rPr>
           <w:rFonts w:eastAsia="Times New Roman"/>
         </w:rPr>
-        <w:t>Paul A Zandenbergen. Python Scripting for ArcGIS. ISBN 978-1-58948-282-1. $79.99</w:t>
+        <w:t xml:space="preserve">Paul A </w:t>
+      </w:r>
+      <w:proofErr w:type="spellStart"/>
+      <w:r>
+        <w:rPr>
+          <w:rFonts w:eastAsia="Times New Roman"/>
+        </w:rPr>
+        <w:t>Zandenbergen</w:t>
+      </w:r>
+      <w:proofErr w:type="spellEnd"/>
+      <w:r>
+        <w:rPr>
+          <w:rFonts w:eastAsia="Times New Roman"/>
+        </w:rPr>
+        <w:t>. Python Scripting for ArcGIS. ISBN 978-1-58948-282-1. $79.99</w:t>
       </w:r>
     </w:p>
     <w:p>
@@ -605,7 +617,14 @@
         <w:rPr>
           <w:rFonts w:eastAsia="Times New Roman"/>
         </w:rPr>
-        <w:t xml:space="preserve">(Optional) David W. Allen. GIS Tutorial for Python Scripting. ISBN </w:t>
+        <w:t xml:space="preserve">(Optional) David W. Allen. GIS Tutorial for Python Scripting. </w:t>
+      </w:r>
+      <w:proofErr w:type="gramStart"/>
+      <w:r>
+        <w:rPr>
+          <w:rFonts w:eastAsia="Times New Roman"/>
+        </w:rPr>
+        <w:t xml:space="preserve">ISBN </w:t>
       </w:r>
       <w:r>
         <w:rPr>
@@ -625,8 +644,9 @@
           <w:color w:val="111111"/>
           <w:shd w:val="clear" w:color="auto" w:fill="FFFFFF"/>
         </w:rPr>
-        <w:t>978-1589483712</w:t>
-      </w:r>
+        <w:t>978</w:t>
+      </w:r>
+      <w:proofErr w:type="gramEnd"/>
       <w:r>
         <w:rPr>
           <w:rStyle w:val="a-size-base"/>
@@ -634,6 +654,15 @@
           <w:color w:val="111111"/>
           <w:shd w:val="clear" w:color="auto" w:fill="FFFFFF"/>
         </w:rPr>
+        <w:t>-1589483712</w:t>
+      </w:r>
+      <w:r>
+        <w:rPr>
+          <w:rStyle w:val="a-size-base"/>
+          <w:rFonts w:cs="Arial"/>
+          <w:color w:val="111111"/>
+          <w:shd w:val="clear" w:color="auto" w:fill="FFFFFF"/>
+        </w:rPr>
         <w:t>. $52.14</w:t>
       </w:r>
     </w:p>
@@ -649,7 +678,21 @@
         <w:rPr>
           <w:rFonts w:eastAsia="Times New Roman"/>
         </w:rPr>
-        <w:t>(Optional) Laura Tateosian. Python for ArcGIS. ISBN 978-3-319-18398-5. $99.00</w:t>
+        <w:t xml:space="preserve">(Optional) Laura </w:t>
+      </w:r>
+      <w:proofErr w:type="spellStart"/>
+      <w:r>
+        <w:rPr>
+          <w:rFonts w:eastAsia="Times New Roman"/>
+        </w:rPr>
+        <w:t>Tateosian</w:t>
+      </w:r>
+      <w:proofErr w:type="spellEnd"/>
+      <w:r>
+        <w:rPr>
+          <w:rFonts w:eastAsia="Times New Roman"/>
+        </w:rPr>
+        <w:t>. Python for ArcGIS. ISBN 978-3-319-18398-5. $99.00</w:t>
       </w:r>
     </w:p>
     <w:p/>
@@ -764,6 +807,7 @@
         </w:rPr>
       </w:pPr>
       <w:hyperlink r:id="rId9" w:history="1">
+        <w:proofErr w:type="spellStart"/>
         <w:r>
           <w:rPr>
             <w:rStyle w:val="Hyperlink"/>
@@ -772,6 +816,7 @@
           </w:rPr>
           <w:t>Github</w:t>
         </w:r>
+        <w:proofErr w:type="spellEnd"/>
       </w:hyperlink>
     </w:p>
     <w:p>
@@ -798,18 +843,88 @@
         <w:rPr>
           <w:rFonts w:asciiTheme="minorHAnsi" w:hAnsiTheme="minorHAnsi"/>
         </w:rPr>
-        <w:t>evelopers use Github for ve</w:t>
-      </w:r>
+        <w:t xml:space="preserve">evelopers use </w:t>
+      </w:r>
+      <w:proofErr w:type="spellStart"/>
       <w:r>
         <w:rPr>
           <w:rFonts w:asciiTheme="minorHAnsi" w:hAnsiTheme="minorHAnsi"/>
         </w:rPr>
-        <w:t xml:space="preserve">rsioning and sharing their code and if they are not using Github, they are using SVN, GitLab, or something similar.  In order to familiarize yourselves with Github, I would like every student to create an account on Github </w:t>
-      </w:r>
+        <w:t>Github</w:t>
+      </w:r>
+      <w:proofErr w:type="spellEnd"/>
       <w:r>
         <w:rPr>
           <w:rFonts w:asciiTheme="minorHAnsi" w:hAnsiTheme="minorHAnsi"/>
         </w:rPr>
+        <w:t xml:space="preserve"> for ve</w:t>
+      </w:r>
+      <w:r>
+        <w:rPr>
+          <w:rFonts w:asciiTheme="minorHAnsi" w:hAnsiTheme="minorHAnsi"/>
+        </w:rPr>
+        <w:t xml:space="preserve">rsioning and sharing their code and if they are not using </w:t>
+      </w:r>
+      <w:proofErr w:type="spellStart"/>
+      <w:r>
+        <w:rPr>
+          <w:rFonts w:asciiTheme="minorHAnsi" w:hAnsiTheme="minorHAnsi"/>
+        </w:rPr>
+        <w:t>Github</w:t>
+      </w:r>
+      <w:proofErr w:type="spellEnd"/>
+      <w:r>
+        <w:rPr>
+          <w:rFonts w:asciiTheme="minorHAnsi" w:hAnsiTheme="minorHAnsi"/>
+        </w:rPr>
+        <w:t xml:space="preserve">, they are using SVN, </w:t>
+      </w:r>
+      <w:proofErr w:type="spellStart"/>
+      <w:r>
+        <w:rPr>
+          <w:rFonts w:asciiTheme="minorHAnsi" w:hAnsiTheme="minorHAnsi"/>
+        </w:rPr>
+        <w:t>GitLab</w:t>
+      </w:r>
+      <w:proofErr w:type="spellEnd"/>
+      <w:r>
+        <w:rPr>
+          <w:rFonts w:asciiTheme="minorHAnsi" w:hAnsiTheme="minorHAnsi"/>
+        </w:rPr>
+        <w:t xml:space="preserve">, or something similar.  In order to familiarize yourselves with </w:t>
+      </w:r>
+      <w:proofErr w:type="spellStart"/>
+      <w:r>
+        <w:rPr>
+          <w:rFonts w:asciiTheme="minorHAnsi" w:hAnsiTheme="minorHAnsi"/>
+        </w:rPr>
+        <w:t>Github</w:t>
+      </w:r>
+      <w:proofErr w:type="spellEnd"/>
+      <w:r>
+        <w:rPr>
+          <w:rFonts w:asciiTheme="minorHAnsi" w:hAnsiTheme="minorHAnsi"/>
+        </w:rPr>
+        <w:t xml:space="preserve">, I would like every student to create an account on </w:t>
+      </w:r>
+      <w:proofErr w:type="spellStart"/>
+      <w:r>
+        <w:rPr>
+          <w:rFonts w:asciiTheme="minorHAnsi" w:hAnsiTheme="minorHAnsi"/>
+        </w:rPr>
+        <w:t>Github</w:t>
+      </w:r>
+      <w:proofErr w:type="spellEnd"/>
+      <w:r>
+        <w:rPr>
+          <w:rFonts w:asciiTheme="minorHAnsi" w:hAnsiTheme="minorHAnsi"/>
+        </w:rPr>
+        <w:t xml:space="preserve"> </w:t>
+      </w:r>
+      <w:r>
+        <w:rPr>
+          <w:rFonts w:asciiTheme="minorHAnsi" w:hAnsiTheme="minorHAnsi"/>
+        </w:rPr>
         <w:t>and to use it for submitting and sharing Project1, Project 2, and their final project</w:t>
       </w:r>
       <w:r>
@@ -828,13 +943,33 @@
         <w:rPr>
           <w:rFonts w:asciiTheme="minorHAnsi" w:hAnsiTheme="minorHAnsi"/>
         </w:rPr>
-        <w:t>Project 1 prior to it’s due date</w:t>
+        <w:t>Project 1 prior to it</w:t>
       </w:r>
       <w:r>
         <w:rPr>
           <w:rFonts w:asciiTheme="minorHAnsi" w:hAnsiTheme="minorHAnsi"/>
         </w:rPr>
-        <w:t>.  You are not expected to become experts with Github, but it is a skill that I want to make sure everyone is familiar with before the end of the semester.</w:t>
+        <w:t>s due date</w:t>
+      </w:r>
+      <w:r>
+        <w:rPr>
+          <w:rFonts w:asciiTheme="minorHAnsi" w:hAnsiTheme="minorHAnsi"/>
+        </w:rPr>
+        <w:t xml:space="preserve">.  You are not expected to become experts with </w:t>
+      </w:r>
+      <w:proofErr w:type="spellStart"/>
+      <w:r>
+        <w:rPr>
+          <w:rFonts w:asciiTheme="minorHAnsi" w:hAnsiTheme="minorHAnsi"/>
+        </w:rPr>
+        <w:t>Github</w:t>
+      </w:r>
+      <w:proofErr w:type="spellEnd"/>
+      <w:r>
+        <w:rPr>
+          <w:rFonts w:asciiTheme="minorHAnsi" w:hAnsiTheme="minorHAnsi"/>
+        </w:rPr>
+        <w:t>, but it is a skill that I want to make sure everyone is familiar with before the end of the semester.</w:t>
       </w:r>
     </w:p>
     <w:p>
@@ -1935,16 +2070,34 @@
                 <w:b/>
               </w:rPr>
             </w:pPr>
+            <w:proofErr w:type="spellStart"/>
             <w:r>
               <w:rPr>
                 <w:b/>
                 <w:sz w:val="22"/>
                 <w:szCs w:val="22"/>
               </w:rPr>
-              <w:t>Geoprocessing and Arcpy</w:t>
-            </w:r>
-            <w:bookmarkStart w:id="0" w:name="_GoBack"/>
-            <w:bookmarkEnd w:id="0"/>
+              <w:t>Geoprocessing</w:t>
+            </w:r>
+            <w:proofErr w:type="spellEnd"/>
+            <w:r>
+              <w:rPr>
+                <w:b/>
+                <w:sz w:val="22"/>
+                <w:szCs w:val="22"/>
+              </w:rPr>
+              <w:t xml:space="preserve"> and </w:t>
+            </w:r>
+            <w:proofErr w:type="spellStart"/>
+            <w:r>
+              <w:rPr>
+                <w:b/>
+                <w:sz w:val="22"/>
+                <w:szCs w:val="22"/>
+              </w:rPr>
+              <w:t>Arcpy</w:t>
+            </w:r>
+            <w:proofErr w:type="spellEnd"/>
           </w:p>
           <w:p>
             <w:pPr>
@@ -1960,8 +2113,18 @@
                 <w:sz w:val="22"/>
                 <w:szCs w:val="22"/>
               </w:rPr>
-              <w:t>Intro to Arcpy</w:t>
-            </w:r>
+              <w:t xml:space="preserve">Intro to </w:t>
+            </w:r>
+            <w:proofErr w:type="spellStart"/>
+            <w:r>
+              <w:rPr>
+                <w:b/>
+                <w:sz w:val="22"/>
+                <w:szCs w:val="22"/>
+              </w:rPr>
+              <w:t>Arcpy</w:t>
+            </w:r>
+            <w:proofErr w:type="spellEnd"/>
           </w:p>
         </w:tc>
       </w:tr>
@@ -2978,8 +3141,13 @@
               </w:rPr>
             </w:pPr>
             <w:r>
-              <w:t>Working with Rasters</w:t>
-            </w:r>
+              <w:t xml:space="preserve">Working with </w:t>
+            </w:r>
+            <w:proofErr w:type="spellStart"/>
+            <w:r>
+              <w:t>Rasters</w:t>
+            </w:r>
+            <w:proofErr w:type="spellEnd"/>
           </w:p>
         </w:tc>
       </w:tr>
@@ -3067,8 +3235,18 @@
                 <w:sz w:val="22"/>
                 <w:szCs w:val="22"/>
               </w:rPr>
-              <w:t>Working with Rasters</w:t>
-            </w:r>
+              <w:t xml:space="preserve">Working with </w:t>
+            </w:r>
+            <w:proofErr w:type="spellStart"/>
+            <w:r>
+              <w:rPr>
+                <w:b/>
+                <w:sz w:val="22"/>
+                <w:szCs w:val="22"/>
+              </w:rPr>
+              <w:t>Rasters</w:t>
+            </w:r>
+            <w:proofErr w:type="spellEnd"/>
             <w:r>
               <w:rPr>
                 <w:b/>
@@ -3085,8 +3263,19 @@
                   <w:sz w:val="22"/>
                   <w:szCs w:val="22"/>
                 </w:rPr>
-                <w:t>Chapter 9 of Zandbergen</w:t>
+                <w:t xml:space="preserve">Chapter 9 of </w:t>
               </w:r>
+              <w:proofErr w:type="spellStart"/>
+              <w:r>
+                <w:rPr>
+                  <w:rStyle w:val="Hyperlink"/>
+                  <w:b/>
+                  <w:sz w:val="22"/>
+                  <w:szCs w:val="22"/>
+                </w:rPr>
+                <w:t>Zandbergen</w:t>
+              </w:r>
+              <w:proofErr w:type="spellEnd"/>
             </w:hyperlink>
             <w:r>
               <w:rPr>
@@ -3109,8 +3298,18 @@
                 <w:sz w:val="22"/>
                 <w:szCs w:val="22"/>
               </w:rPr>
-              <w:t>Raster Analysis with Numpy</w:t>
-            </w:r>
+              <w:t xml:space="preserve">Raster Analysis with </w:t>
+            </w:r>
+            <w:proofErr w:type="spellStart"/>
+            <w:r>
+              <w:rPr>
+                <w:b/>
+                <w:sz w:val="22"/>
+                <w:szCs w:val="22"/>
+              </w:rPr>
+              <w:t>Numpy</w:t>
+            </w:r>
+            <w:proofErr w:type="spellEnd"/>
             <w:r>
               <w:rPr>
                 <w:b/>
@@ -3175,8 +3374,13 @@
               </w:rPr>
             </w:pPr>
             <w:r>
-              <w:t>Managing Collections of Rasters</w:t>
-            </w:r>
+              <w:t xml:space="preserve">Managing Collections of </w:t>
+            </w:r>
+            <w:proofErr w:type="spellStart"/>
+            <w:r>
+              <w:t>Rasters</w:t>
+            </w:r>
+            <w:proofErr w:type="spellEnd"/>
           </w:p>
         </w:tc>
       </w:tr>
@@ -3388,8 +3592,13 @@
               </w:rPr>
             </w:pPr>
             <w:r>
-              <w:t>Field Calculator and DataTime</w:t>
-            </w:r>
+              <w:t xml:space="preserve">Field Calculator and </w:t>
+            </w:r>
+            <w:proofErr w:type="spellStart"/>
+            <w:r>
+              <w:t>DataTime</w:t>
+            </w:r>
+            <w:proofErr w:type="spellEnd"/>
           </w:p>
         </w:tc>
       </w:tr>
@@ -3712,6 +3921,7 @@
                 <w:b/>
               </w:rPr>
             </w:pPr>
+            <w:proofErr w:type="spellStart"/>
             <w:r>
               <w:rPr>
                 <w:b/>
@@ -3720,6 +3930,7 @@
               </w:rPr>
               <w:t>Arcpy.Mapping</w:t>
             </w:r>
+            <w:proofErr w:type="spellEnd"/>
             <w:r>
               <w:rPr>
                 <w:b/>
@@ -3749,7 +3960,25 @@
                 <w:sz w:val="22"/>
                 <w:szCs w:val="22"/>
               </w:rPr>
-              <w:t xml:space="preserve"> and Other Arcpy.Mapping Techniques (Chapter 9 of Toms)</w:t>
+              <w:t xml:space="preserve"> and Other </w:t>
+            </w:r>
+            <w:proofErr w:type="spellStart"/>
+            <w:r>
+              <w:rPr>
+                <w:b/>
+                <w:sz w:val="22"/>
+                <w:szCs w:val="22"/>
+              </w:rPr>
+              <w:t>Arcpy.Mapping</w:t>
+            </w:r>
+            <w:proofErr w:type="spellEnd"/>
+            <w:r>
+              <w:rPr>
+                <w:b/>
+                <w:sz w:val="22"/>
+                <w:szCs w:val="22"/>
+              </w:rPr>
+              <w:t xml:space="preserve"> Techniques (Chapter 9 of Toms)</w:t>
             </w:r>
           </w:p>
         </w:tc>
@@ -3896,8 +4125,18 @@
                 <w:sz w:val="21"/>
                 <w:szCs w:val="21"/>
               </w:rPr>
-              <w:t xml:space="preserve"> and Jupyter</w:t>
-            </w:r>
+              <w:t xml:space="preserve"> and </w:t>
+            </w:r>
+            <w:proofErr w:type="spellStart"/>
+            <w:r>
+              <w:rPr>
+                <w:b/>
+                <w:sz w:val="21"/>
+                <w:szCs w:val="21"/>
+              </w:rPr>
+              <w:t>Jupyter</w:t>
+            </w:r>
+            <w:proofErr w:type="spellEnd"/>
           </w:p>
         </w:tc>
       </w:tr>
@@ -4058,13 +4297,23 @@
                 <w:b/>
               </w:rPr>
             </w:pPr>
+            <w:proofErr w:type="spellStart"/>
             <w:r>
               <w:rPr>
                 <w:b/>
                 <w:sz w:val="22"/>
                 <w:szCs w:val="22"/>
               </w:rPr>
-              <w:t>Scipy?</w:t>
+              <w:t>Scipy</w:t>
+            </w:r>
+            <w:proofErr w:type="spellEnd"/>
+            <w:r>
+              <w:rPr>
+                <w:b/>
+                <w:sz w:val="22"/>
+                <w:szCs w:val="22"/>
+              </w:rPr>
+              <w:t>?</w:t>
             </w:r>
           </w:p>
           <w:p>
@@ -4412,7 +4661,20 @@
         <w:t>ure that you are learning how to use Python to solve GIS and remote sensing problems</w:t>
       </w:r>
       <w:r>
-        <w:t xml:space="preserve">. Please do not hesitate to ask me or your classmates questions on homework if you are encountering difficulties. Furthermore, I would like your feedback as to whether assignments get too difficult or too easy so </w:t>
+        <w:t xml:space="preserve">. Please do not hesitate to ask me or your </w:t>
+      </w:r>
+      <w:proofErr w:type="gramStart"/>
+      <w:r>
+        <w:t>classmates</w:t>
+      </w:r>
+      <w:proofErr w:type="gramEnd"/>
+      <w:r>
+        <w:t xml:space="preserve"> questions on homework if you are encountering difficulties. Furthermore, I would like </w:t>
+      </w:r>
+      <w:bookmarkStart w:id="0" w:name="_GoBack"/>
+      <w:bookmarkEnd w:id="0"/>
+      <w:r>
+        <w:t xml:space="preserve">your feedback as to whether assignments get too difficult or too easy so </w:t>
       </w:r>
       <w:r>
         <w:lastRenderedPageBreak/>
@@ -4444,7 +4706,15 @@
         <w:t>Lectures are designed to be interactive. If I am typing code, you should be too! Lectures will be followed by in-class exercises that are designed to get you writing code on your own.</w:t>
       </w:r>
       <w:r>
-        <w:t xml:space="preserve"> The exercises that I have written as Python notebooks (.ipynb files) have questions throughout them. Please answer these questions and submit them via </w:t>
+        <w:t xml:space="preserve"> The exercises that I have written as Python notebooks (.</w:t>
+      </w:r>
+      <w:proofErr w:type="spellStart"/>
+      <w:r>
+        <w:t>ipynb</w:t>
+      </w:r>
+      <w:proofErr w:type="spellEnd"/>
+      <w:r>
+        <w:t xml:space="preserve"> files) have questions throughout them. Please answer these questions and submit them via </w:t>
       </w:r>
       <w:r>
         <w:t xml:space="preserve">Blackboard </w:t>
@@ -4733,7 +5003,7 @@
             <w:sz w:val="20"/>
             <w:szCs w:val="20"/>
           </w:rPr>
-          <w:t>2</w:t>
+          <w:t>4</w:t>
         </w:r>
         <w:r>
           <w:rPr>
@@ -7939,7 +8209,7 @@
 </file>
 
 <file path=customXml/itemProps1.xml><?xml version="1.0" encoding="utf-8"?>
-<ds:datastoreItem xmlns:ds="http://schemas.openxmlformats.org/officeDocument/2006/customXml" ds:itemID="{F13F4792-242D-46C2-901F-B717DD05EFB6}">
+<ds:datastoreItem xmlns:ds="http://schemas.openxmlformats.org/officeDocument/2006/customXml" ds:itemID="{1610926E-402A-49CE-8C69-07C45EEB8EE1}">
   <ds:schemaRefs>
     <ds:schemaRef ds:uri="http://schemas.openxmlformats.org/officeDocument/2006/bibliography"/>
   </ds:schemaRefs>

</xml_diff>

<commit_message>
updated syllabus and week 2 lecture slides
</commit_message>
<xml_diff>
--- a/GIS 5090 Programming for GIS&RS Syllabus Spring 2017.docx
+++ b/GIS 5090 Programming for GIS&RS Syllabus Spring 2017.docx
@@ -490,13 +490,8 @@
         <w:t>Get g</w:t>
       </w:r>
       <w:r>
-        <w:t xml:space="preserve">raduate level students implementing it in their own research </w:t>
-      </w:r>
-      <w:proofErr w:type="gramStart"/>
-      <w:r>
-        <w:t>projects.</w:t>
-      </w:r>
-      <w:proofErr w:type="gramEnd"/>
+        <w:t>raduate level students implementing it in their own research projects.</w:t>
+      </w:r>
     </w:p>
     <w:p/>
     <w:p>
@@ -549,15 +544,7 @@
         <w:t xml:space="preserve">(Required) </w:t>
       </w:r>
       <w:r>
-        <w:t xml:space="preserve">Silas Toms. </w:t>
-      </w:r>
-      <w:proofErr w:type="spellStart"/>
-      <w:r>
-        <w:t>ArcPy</w:t>
-      </w:r>
-      <w:proofErr w:type="spellEnd"/>
-      <w:r>
-        <w:t xml:space="preserve"> and ArcGIS – Geospatial Analysis with Python. ISBN978-1-78398-866-2.</w:t>
+        <w:t>Silas Toms. ArcPy and ArcGIS – Geospatial Analysis with Python. ISBN978-1-78398-866-2.</w:t>
       </w:r>
       <w:r>
         <w:t xml:space="preserve"> $</w:t>
@@ -583,21 +570,7 @@
         <w:rPr>
           <w:rFonts w:eastAsia="Times New Roman"/>
         </w:rPr>
-        <w:t xml:space="preserve">Paul A </w:t>
-      </w:r>
-      <w:proofErr w:type="spellStart"/>
-      <w:r>
-        <w:rPr>
-          <w:rFonts w:eastAsia="Times New Roman"/>
-        </w:rPr>
-        <w:t>Zandenbergen</w:t>
-      </w:r>
-      <w:proofErr w:type="spellEnd"/>
-      <w:r>
-        <w:rPr>
-          <w:rFonts w:eastAsia="Times New Roman"/>
-        </w:rPr>
-        <w:t>. Python Scripting for ArcGIS. ISBN 978-1-58948-282-1. $79.99</w:t>
+        <w:t>Paul A Zandenbergen. Python Scripting for ArcGIS. ISBN 978-1-58948-282-1. $79.99</w:t>
       </w:r>
     </w:p>
     <w:p>
@@ -617,14 +590,7 @@
         <w:rPr>
           <w:rFonts w:eastAsia="Times New Roman"/>
         </w:rPr>
-        <w:t xml:space="preserve">(Optional) David W. Allen. GIS Tutorial for Python Scripting. </w:t>
-      </w:r>
-      <w:proofErr w:type="gramStart"/>
-      <w:r>
-        <w:rPr>
-          <w:rFonts w:eastAsia="Times New Roman"/>
-        </w:rPr>
-        <w:t xml:space="preserve">ISBN </w:t>
+        <w:t xml:space="preserve">(Optional) David W. Allen. GIS Tutorial for Python Scripting. ISBN </w:t>
       </w:r>
       <w:r>
         <w:rPr>
@@ -644,9 +610,8 @@
           <w:color w:val="111111"/>
           <w:shd w:val="clear" w:color="auto" w:fill="FFFFFF"/>
         </w:rPr>
-        <w:t>978</w:t>
-      </w:r>
-      <w:proofErr w:type="gramEnd"/>
+        <w:t>978-1589483712</w:t>
+      </w:r>
       <w:r>
         <w:rPr>
           <w:rStyle w:val="a-size-base"/>
@@ -654,15 +619,6 @@
           <w:color w:val="111111"/>
           <w:shd w:val="clear" w:color="auto" w:fill="FFFFFF"/>
         </w:rPr>
-        <w:t>-1589483712</w:t>
-      </w:r>
-      <w:r>
-        <w:rPr>
-          <w:rStyle w:val="a-size-base"/>
-          <w:rFonts w:cs="Arial"/>
-          <w:color w:val="111111"/>
-          <w:shd w:val="clear" w:color="auto" w:fill="FFFFFF"/>
-        </w:rPr>
         <w:t>. $52.14</w:t>
       </w:r>
     </w:p>
@@ -678,21 +634,7 @@
         <w:rPr>
           <w:rFonts w:eastAsia="Times New Roman"/>
         </w:rPr>
-        <w:t xml:space="preserve">(Optional) Laura </w:t>
-      </w:r>
-      <w:proofErr w:type="spellStart"/>
-      <w:r>
-        <w:rPr>
-          <w:rFonts w:eastAsia="Times New Roman"/>
-        </w:rPr>
-        <w:t>Tateosian</w:t>
-      </w:r>
-      <w:proofErr w:type="spellEnd"/>
-      <w:r>
-        <w:rPr>
-          <w:rFonts w:eastAsia="Times New Roman"/>
-        </w:rPr>
-        <w:t>. Python for ArcGIS. ISBN 978-3-319-18398-5. $99.00</w:t>
+        <w:t>(Optional) Laura Tateosian. Python for ArcGIS. ISBN 978-3-319-18398-5. $99.00</w:t>
       </w:r>
     </w:p>
     <w:p/>
@@ -807,7 +749,6 @@
         </w:rPr>
       </w:pPr>
       <w:hyperlink r:id="rId9" w:history="1">
-        <w:proofErr w:type="spellStart"/>
         <w:r>
           <w:rPr>
             <w:rStyle w:val="Hyperlink"/>
@@ -816,7 +757,6 @@
           </w:rPr>
           <w:t>Github</w:t>
         </w:r>
-        <w:proofErr w:type="spellEnd"/>
       </w:hyperlink>
     </w:p>
     <w:p>
@@ -843,133 +783,49 @@
         <w:rPr>
           <w:rFonts w:asciiTheme="minorHAnsi" w:hAnsiTheme="minorHAnsi"/>
         </w:rPr>
-        <w:t xml:space="preserve">evelopers use </w:t>
-      </w:r>
-      <w:proofErr w:type="spellStart"/>
+        <w:t>evelopers use Github for ve</w:t>
+      </w:r>
       <w:r>
         <w:rPr>
           <w:rFonts w:asciiTheme="minorHAnsi" w:hAnsiTheme="minorHAnsi"/>
         </w:rPr>
-        <w:t>Github</w:t>
-      </w:r>
-      <w:proofErr w:type="spellEnd"/>
+        <w:t xml:space="preserve">rsioning and sharing their code and if they are not using Github, they are using SVN, GitLab, or something similar.  In order to familiarize yourselves with Github, I would like every student to create an account on Github </w:t>
+      </w:r>
       <w:r>
         <w:rPr>
           <w:rFonts w:asciiTheme="minorHAnsi" w:hAnsiTheme="minorHAnsi"/>
         </w:rPr>
-        <w:t xml:space="preserve"> for ve</w:t>
+        <w:t>and to use it for submitting and sharing Project1, Project 2, and their final project</w:t>
       </w:r>
       <w:r>
         <w:rPr>
           <w:rFonts w:asciiTheme="minorHAnsi" w:hAnsiTheme="minorHAnsi"/>
         </w:rPr>
-        <w:t xml:space="preserve">rsioning and sharing their code and if they are not using </w:t>
-      </w:r>
-      <w:proofErr w:type="spellStart"/>
+        <w:t>.</w:t>
+      </w:r>
       <w:r>
         <w:rPr>
           <w:rFonts w:asciiTheme="minorHAnsi" w:hAnsiTheme="minorHAnsi"/>
         </w:rPr>
-        <w:t>Github</w:t>
-      </w:r>
-      <w:proofErr w:type="spellEnd"/>
+        <w:t xml:space="preserve"> I will walk you through checking in </w:t>
+      </w:r>
       <w:r>
         <w:rPr>
           <w:rFonts w:asciiTheme="minorHAnsi" w:hAnsiTheme="minorHAnsi"/>
         </w:rPr>
-        <w:t xml:space="preserve">, they are using SVN, </w:t>
-      </w:r>
-      <w:proofErr w:type="spellStart"/>
+        <w:t>Project 1 prior to it</w:t>
+      </w:r>
       <w:r>
         <w:rPr>
           <w:rFonts w:asciiTheme="minorHAnsi" w:hAnsiTheme="minorHAnsi"/>
         </w:rPr>
-        <w:t>GitLab</w:t>
-      </w:r>
-      <w:proofErr w:type="spellEnd"/>
+        <w:t>s due date</w:t>
+      </w:r>
       <w:r>
         <w:rPr>
           <w:rFonts w:asciiTheme="minorHAnsi" w:hAnsiTheme="minorHAnsi"/>
         </w:rPr>
-        <w:t xml:space="preserve">, or something similar.  In order to familiarize yourselves with </w:t>
-      </w:r>
-      <w:proofErr w:type="spellStart"/>
-      <w:r>
-        <w:rPr>
-          <w:rFonts w:asciiTheme="minorHAnsi" w:hAnsiTheme="minorHAnsi"/>
-        </w:rPr>
-        <w:t>Github</w:t>
-      </w:r>
-      <w:proofErr w:type="spellEnd"/>
-      <w:r>
-        <w:rPr>
-          <w:rFonts w:asciiTheme="minorHAnsi" w:hAnsiTheme="minorHAnsi"/>
-        </w:rPr>
-        <w:t xml:space="preserve">, I would like every student to create an account on </w:t>
-      </w:r>
-      <w:proofErr w:type="spellStart"/>
-      <w:r>
-        <w:rPr>
-          <w:rFonts w:asciiTheme="minorHAnsi" w:hAnsiTheme="minorHAnsi"/>
-        </w:rPr>
-        <w:t>Github</w:t>
-      </w:r>
-      <w:proofErr w:type="spellEnd"/>
-      <w:r>
-        <w:rPr>
-          <w:rFonts w:asciiTheme="minorHAnsi" w:hAnsiTheme="minorHAnsi"/>
-        </w:rPr>
-        <w:t xml:space="preserve"> </w:t>
-      </w:r>
-      <w:r>
-        <w:rPr>
-          <w:rFonts w:asciiTheme="minorHAnsi" w:hAnsiTheme="minorHAnsi"/>
-        </w:rPr>
-        <w:t>and to use it for submitting and sharing Project1, Project 2, and their final project</w:t>
-      </w:r>
-      <w:r>
-        <w:rPr>
-          <w:rFonts w:asciiTheme="minorHAnsi" w:hAnsiTheme="minorHAnsi"/>
-        </w:rPr>
-        <w:t>.</w:t>
-      </w:r>
-      <w:r>
-        <w:rPr>
-          <w:rFonts w:asciiTheme="minorHAnsi" w:hAnsiTheme="minorHAnsi"/>
-        </w:rPr>
-        <w:t xml:space="preserve"> I will walk you through checking in </w:t>
-      </w:r>
-      <w:r>
-        <w:rPr>
-          <w:rFonts w:asciiTheme="minorHAnsi" w:hAnsiTheme="minorHAnsi"/>
-        </w:rPr>
-        <w:t>Project 1 prior to it</w:t>
-      </w:r>
-      <w:r>
-        <w:rPr>
-          <w:rFonts w:asciiTheme="minorHAnsi" w:hAnsiTheme="minorHAnsi"/>
-        </w:rPr>
-        <w:t>s due date</w:t>
-      </w:r>
-      <w:r>
-        <w:rPr>
-          <w:rFonts w:asciiTheme="minorHAnsi" w:hAnsiTheme="minorHAnsi"/>
-        </w:rPr>
-        <w:t xml:space="preserve">.  You are not expected to become experts with </w:t>
-      </w:r>
-      <w:proofErr w:type="spellStart"/>
-      <w:r>
-        <w:rPr>
-          <w:rFonts w:asciiTheme="minorHAnsi" w:hAnsiTheme="minorHAnsi"/>
-        </w:rPr>
-        <w:t>Github</w:t>
-      </w:r>
-      <w:proofErr w:type="spellEnd"/>
-      <w:r>
-        <w:rPr>
-          <w:rFonts w:asciiTheme="minorHAnsi" w:hAnsiTheme="minorHAnsi"/>
-        </w:rPr>
-        <w:t>, but it is a skill that I want to make sure everyone is familiar with before the end of the semester.</w:t>
+        <w:t>.  You are not expected to become experts with Github, but it is a skill that I want to make sure everyone is familiar with before the end of the semester.</w:t>
       </w:r>
     </w:p>
     <w:p>
@@ -2070,34 +1926,14 @@
                 <w:b/>
               </w:rPr>
             </w:pPr>
-            <w:proofErr w:type="spellStart"/>
             <w:r>
               <w:rPr>
                 <w:b/>
                 <w:sz w:val="22"/>
                 <w:szCs w:val="22"/>
               </w:rPr>
-              <w:t>Geoprocessing</w:t>
-            </w:r>
-            <w:proofErr w:type="spellEnd"/>
-            <w:r>
-              <w:rPr>
-                <w:b/>
-                <w:sz w:val="22"/>
-                <w:szCs w:val="22"/>
-              </w:rPr>
-              <w:t xml:space="preserve"> and </w:t>
-            </w:r>
-            <w:proofErr w:type="spellStart"/>
-            <w:r>
-              <w:rPr>
-                <w:b/>
-                <w:sz w:val="22"/>
-                <w:szCs w:val="22"/>
-              </w:rPr>
-              <w:t>Arcpy</w:t>
-            </w:r>
-            <w:proofErr w:type="spellEnd"/>
+              <w:t>Geoprocessing and Arcpy</w:t>
+            </w:r>
           </w:p>
           <w:p>
             <w:pPr>
@@ -2113,18 +1949,8 @@
                 <w:sz w:val="22"/>
                 <w:szCs w:val="22"/>
               </w:rPr>
-              <w:t xml:space="preserve">Intro to </w:t>
-            </w:r>
-            <w:proofErr w:type="spellStart"/>
-            <w:r>
-              <w:rPr>
-                <w:b/>
-                <w:sz w:val="22"/>
-                <w:szCs w:val="22"/>
-              </w:rPr>
-              <w:t>Arcpy</w:t>
-            </w:r>
-            <w:proofErr w:type="spellEnd"/>
+              <w:t>Intro to Arcpy</w:t>
+            </w:r>
           </w:p>
         </w:tc>
       </w:tr>
@@ -3141,13 +2967,8 @@
               </w:rPr>
             </w:pPr>
             <w:r>
-              <w:t xml:space="preserve">Working with </w:t>
-            </w:r>
-            <w:proofErr w:type="spellStart"/>
-            <w:r>
-              <w:t>Rasters</w:t>
-            </w:r>
-            <w:proofErr w:type="spellEnd"/>
+              <w:t>Working with Rasters</w:t>
+            </w:r>
           </w:p>
         </w:tc>
       </w:tr>
@@ -3235,18 +3056,8 @@
                 <w:sz w:val="22"/>
                 <w:szCs w:val="22"/>
               </w:rPr>
-              <w:t xml:space="preserve">Working with </w:t>
-            </w:r>
-            <w:proofErr w:type="spellStart"/>
-            <w:r>
-              <w:rPr>
-                <w:b/>
-                <w:sz w:val="22"/>
-                <w:szCs w:val="22"/>
-              </w:rPr>
-              <w:t>Rasters</w:t>
-            </w:r>
-            <w:proofErr w:type="spellEnd"/>
+              <w:t>Working with Rasters</w:t>
+            </w:r>
             <w:r>
               <w:rPr>
                 <w:b/>
@@ -3263,19 +3074,8 @@
                   <w:sz w:val="22"/>
                   <w:szCs w:val="22"/>
                 </w:rPr>
-                <w:t xml:space="preserve">Chapter 9 of </w:t>
+                <w:t>Chapter 9 of Zandbergen</w:t>
               </w:r>
-              <w:proofErr w:type="spellStart"/>
-              <w:r>
-                <w:rPr>
-                  <w:rStyle w:val="Hyperlink"/>
-                  <w:b/>
-                  <w:sz w:val="22"/>
-                  <w:szCs w:val="22"/>
-                </w:rPr>
-                <w:t>Zandbergen</w:t>
-              </w:r>
-              <w:proofErr w:type="spellEnd"/>
             </w:hyperlink>
             <w:r>
               <w:rPr>
@@ -3298,18 +3098,8 @@
                 <w:sz w:val="22"/>
                 <w:szCs w:val="22"/>
               </w:rPr>
-              <w:t xml:space="preserve">Raster Analysis with </w:t>
-            </w:r>
-            <w:proofErr w:type="spellStart"/>
-            <w:r>
-              <w:rPr>
-                <w:b/>
-                <w:sz w:val="22"/>
-                <w:szCs w:val="22"/>
-              </w:rPr>
-              <w:t>Numpy</w:t>
-            </w:r>
-            <w:proofErr w:type="spellEnd"/>
+              <w:t>Raster Analysis with Numpy</w:t>
+            </w:r>
             <w:r>
               <w:rPr>
                 <w:b/>
@@ -3374,13 +3164,8 @@
               </w:rPr>
             </w:pPr>
             <w:r>
-              <w:t xml:space="preserve">Managing Collections of </w:t>
-            </w:r>
-            <w:proofErr w:type="spellStart"/>
-            <w:r>
-              <w:t>Rasters</w:t>
-            </w:r>
-            <w:proofErr w:type="spellEnd"/>
+              <w:t>Managing Collections of Rasters</w:t>
+            </w:r>
           </w:p>
         </w:tc>
       </w:tr>
@@ -3592,13 +3377,8 @@
               </w:rPr>
             </w:pPr>
             <w:r>
-              <w:t xml:space="preserve">Field Calculator and </w:t>
-            </w:r>
-            <w:proofErr w:type="spellStart"/>
-            <w:r>
-              <w:t>DataTime</w:t>
-            </w:r>
-            <w:proofErr w:type="spellEnd"/>
+              <w:t>Field Calculator and DataTime</w:t>
+            </w:r>
           </w:p>
         </w:tc>
       </w:tr>
@@ -3921,7 +3701,6 @@
                 <w:b/>
               </w:rPr>
             </w:pPr>
-            <w:proofErr w:type="spellStart"/>
             <w:r>
               <w:rPr>
                 <w:b/>
@@ -3930,7 +3709,6 @@
               </w:rPr>
               <w:t>Arcpy.Mapping</w:t>
             </w:r>
-            <w:proofErr w:type="spellEnd"/>
             <w:r>
               <w:rPr>
                 <w:b/>
@@ -3960,25 +3738,7 @@
                 <w:sz w:val="22"/>
                 <w:szCs w:val="22"/>
               </w:rPr>
-              <w:t xml:space="preserve"> and Other </w:t>
-            </w:r>
-            <w:proofErr w:type="spellStart"/>
-            <w:r>
-              <w:rPr>
-                <w:b/>
-                <w:sz w:val="22"/>
-                <w:szCs w:val="22"/>
-              </w:rPr>
-              <w:t>Arcpy.Mapping</w:t>
-            </w:r>
-            <w:proofErr w:type="spellEnd"/>
-            <w:r>
-              <w:rPr>
-                <w:b/>
-                <w:sz w:val="22"/>
-                <w:szCs w:val="22"/>
-              </w:rPr>
-              <w:t xml:space="preserve"> Techniques (Chapter 9 of Toms)</w:t>
+              <w:t xml:space="preserve"> and Other Arcpy.Mapping Techniques (Chapter 9 of Toms)</w:t>
             </w:r>
           </w:p>
         </w:tc>
@@ -4125,18 +3885,8 @@
                 <w:sz w:val="21"/>
                 <w:szCs w:val="21"/>
               </w:rPr>
-              <w:t xml:space="preserve"> and </w:t>
-            </w:r>
-            <w:proofErr w:type="spellStart"/>
-            <w:r>
-              <w:rPr>
-                <w:b/>
-                <w:sz w:val="21"/>
-                <w:szCs w:val="21"/>
-              </w:rPr>
-              <w:t>Jupyter</w:t>
-            </w:r>
-            <w:proofErr w:type="spellEnd"/>
+              <w:t xml:space="preserve"> and Jupyter</w:t>
+            </w:r>
           </w:p>
         </w:tc>
       </w:tr>
@@ -4297,23 +4047,13 @@
                 <w:b/>
               </w:rPr>
             </w:pPr>
-            <w:proofErr w:type="spellStart"/>
             <w:r>
               <w:rPr>
                 <w:b/>
                 <w:sz w:val="22"/>
                 <w:szCs w:val="22"/>
               </w:rPr>
-              <w:t>Scipy</w:t>
-            </w:r>
-            <w:proofErr w:type="spellEnd"/>
-            <w:r>
-              <w:rPr>
-                <w:b/>
-                <w:sz w:val="22"/>
-                <w:szCs w:val="22"/>
-              </w:rPr>
-              <w:t>?</w:t>
+              <w:t>Scipy?</w:t>
             </w:r>
           </w:p>
           <w:p>
@@ -4661,20 +4401,7 @@
         <w:t>ure that you are learning how to use Python to solve GIS and remote sensing problems</w:t>
       </w:r>
       <w:r>
-        <w:t xml:space="preserve">. Please do not hesitate to ask me or your </w:t>
-      </w:r>
-      <w:proofErr w:type="gramStart"/>
-      <w:r>
-        <w:t>classmates</w:t>
-      </w:r>
-      <w:proofErr w:type="gramEnd"/>
-      <w:r>
-        <w:t xml:space="preserve"> questions on homework if you are encountering difficulties. Furthermore, I would like </w:t>
-      </w:r>
-      <w:bookmarkStart w:id="0" w:name="_GoBack"/>
-      <w:bookmarkEnd w:id="0"/>
-      <w:r>
-        <w:t xml:space="preserve">your feedback as to whether assignments get too difficult or too easy so </w:t>
+        <w:t xml:space="preserve">. Please do not hesitate to ask me or your classmates questions on homework if you are encountering difficulties. Furthermore, I would like your feedback as to whether assignments get too difficult or too easy so </w:t>
       </w:r>
       <w:r>
         <w:lastRenderedPageBreak/>
@@ -4706,15 +4433,7 @@
         <w:t>Lectures are designed to be interactive. If I am typing code, you should be too! Lectures will be followed by in-class exercises that are designed to get you writing code on your own.</w:t>
       </w:r>
       <w:r>
-        <w:t xml:space="preserve"> The exercises that I have written as Python notebooks (.</w:t>
-      </w:r>
-      <w:proofErr w:type="spellStart"/>
-      <w:r>
-        <w:t>ipynb</w:t>
-      </w:r>
-      <w:proofErr w:type="spellEnd"/>
-      <w:r>
-        <w:t xml:space="preserve"> files) have questions throughout them. Please answer these questions and submit them via </w:t>
+        <w:t xml:space="preserve"> The exercises that I have written as Python notebooks (.ipynb files) have questions throughout them. Please answer these questions and submit them via </w:t>
       </w:r>
       <w:r>
         <w:t xml:space="preserve">Blackboard </w:t>
@@ -4819,7 +4538,12 @@
         <w:t xml:space="preserve"> 15 of class on a project of their own choosing that will leverage Python. </w:t>
       </w:r>
       <w:r>
-        <w:t>Before Spring Break (i.e. by Week 8), please submit to me a short write up (no more than 1 page) of what your project will be, what problem you will solve, how you will use Python to solve the problem. On week 14 or 15, please be prepared to g</w:t>
+        <w:t xml:space="preserve">Before Spring Break (i.e. by Week 8), please submit to me a short write up (no more than 1 page) of what your project will be, </w:t>
+      </w:r>
+      <w:bookmarkStart w:id="0" w:name="_GoBack"/>
+      <w:bookmarkEnd w:id="0"/>
+      <w:r>
+        <w:t>what problem you will solve, how you will use Python to solve the problem. On week 14 or 15, please be prepared to g</w:t>
       </w:r>
       <w:r>
         <w:t>ive a 10 minute presentation explaining your problem, solution, how you go</w:t>
@@ -4831,9 +4555,210 @@
         <w:t xml:space="preserve"> there, and hopefully some cool maps and results.</w:t>
       </w:r>
     </w:p>
+    <w:p/>
+    <w:p>
+      <w:pPr>
+        <w:rPr>
+          <w:b/>
+        </w:rPr>
+      </w:pPr>
+      <w:r>
+        <w:rPr>
+          <w:b/>
+        </w:rPr>
+        <w:t>Academic Integrity</w:t>
+      </w:r>
+    </w:p>
+    <w:p>
+      <w:r>
+        <w:rPr>
+          <w:i/>
+        </w:rPr>
+        <w:t>Academic integrity is honest, truthful and responsible conduct in all academic endeavors.</w:t>
+      </w:r>
+      <w:r>
+        <w:t xml:space="preserve"> The mission of Saint Louis University is "the pursuit of truth for the greater glory of God and for the service of humanity."  Accordingly, all acts of falsehood demean and compromise the corporate endeavors of teaching, research, health care, and community service via which SLU embodies its mission. The University strives to prepare students for lives of personal and professional integrity, and therefore regards all breaches of academic integrity as matters of serious concern.</w:t>
+      </w:r>
+    </w:p>
+    <w:p/>
+    <w:p>
+      <w:r>
+        <w:t xml:space="preserve">The governing University-level Academic Integrity Policy was adopted in Spring 2015, and can be accessed on the Provost's Office website at: </w:t>
+      </w:r>
+      <w:hyperlink r:id="rId13" w:history="1">
+        <w:r>
+          <w:rPr>
+            <w:rStyle w:val="Hyperlink"/>
+          </w:rPr>
+          <w:t>http://www.slu.edu/Documents/provost/academic_affairs/University-wide%20Academic%20Integrity%20Policy%20FINAL%20%206-26-15.pdf</w:t>
+        </w:r>
+      </w:hyperlink>
+      <w:r>
+        <w:t>.</w:t>
+      </w:r>
+    </w:p>
+    <w:p>
+      <w:pPr>
+        <w:rPr>
+          <w:b/>
+        </w:rPr>
+      </w:pPr>
+    </w:p>
+    <w:p>
+      <w:r>
+        <w:lastRenderedPageBreak/>
+        <w:t>Additionally, each SLU College, School, and Center may have adopted its own academic integrity policies, available on their respective websites.  All SLU students are expected to know and abide by these policies, which detail definitions of violations, processes for reporting violations, sanctions, and appeals.  Please direct questions about any facet of academic integrity to your faculty, the chair of the department of your academic program, or the Dean/Director of the College, School or Center in which your program is housed.</w:t>
+      </w:r>
+    </w:p>
+    <w:p>
+      <w:pPr>
+        <w:rPr>
+          <w:b/>
+        </w:rPr>
+      </w:pPr>
+    </w:p>
+    <w:p>
+      <w:pPr>
+        <w:rPr>
+          <w:b/>
+        </w:rPr>
+      </w:pPr>
+      <w:r>
+        <w:rPr>
+          <w:b/>
+        </w:rPr>
+        <w:t xml:space="preserve">Title IX </w:t>
+      </w:r>
+    </w:p>
+    <w:p>
+      <w:r>
+        <w:t xml:space="preserve">Saint Louis University and its faculty are committed to supporting our students and seeking an environment that is free of bias, discrimination, and harassment. If you have encountered any form of sexual misconduct (e.g. sexual assault, sexual harassment, stalking, domestic or dating violence), we encourage you to report this to the University. If you speak with a faculty member about an incident of misconduct, that faculty member must notify SLU’s Title IX coordinator, Anna R. Kratky (DuBourg Hall, room 36; akratky@slu.edu; 314-977-3886) and share the basic fact of your experience with her. The Title IX coordinator will then be available to assist you in understanding all of your options and in connecting you with all possible resources on and off campus. </w:t>
+      </w:r>
+    </w:p>
+    <w:p/>
+    <w:p>
+      <w:pPr>
+        <w:shd w:val="clear" w:color="auto" w:fill="FFFFFF"/>
+        <w:outlineLvl w:val="0"/>
+        <w:rPr>
+          <w:rFonts w:cstheme="minorHAnsi"/>
+          <w:bCs/>
+          <w:kern w:val="36"/>
+        </w:rPr>
+      </w:pPr>
+      <w:r>
+        <w:rPr>
+          <w:rFonts w:cstheme="minorHAnsi"/>
+          <w:bCs/>
+          <w:kern w:val="36"/>
+        </w:rPr>
+        <w:t xml:space="preserve">If you wish to speak with a confidential source, you may contact the counselors at the University Counseling Center at 314-977-TALK. To view SLU’s sexual misconduct policy and for resources, please visit the following web address: </w:t>
+      </w:r>
+      <w:hyperlink r:id="rId14" w:history="1">
+        <w:r>
+          <w:rPr>
+            <w:rStyle w:val="Hyperlink"/>
+            <w:rFonts w:cstheme="minorHAnsi"/>
+            <w:bCs/>
+            <w:kern w:val="36"/>
+          </w:rPr>
+          <w:t>http://www.slu.edu/general-counsel-home/office-of-institutional-equity-and-diversity/sexual-misconduct-policy</w:t>
+        </w:r>
+      </w:hyperlink>
+      <w:r>
+        <w:rPr>
+          <w:rFonts w:cstheme="minorHAnsi"/>
+          <w:bCs/>
+          <w:kern w:val="36"/>
+        </w:rPr>
+        <w:t xml:space="preserve"> </w:t>
+      </w:r>
+      <w:hyperlink r:id="rId15" w:history="1">
+        <w:r>
+          <w:rPr>
+            <w:rStyle w:val="Hyperlink"/>
+            <w:rFonts w:cstheme="minorHAnsi"/>
+            <w:bCs/>
+            <w:kern w:val="36"/>
+          </w:rPr>
+          <w:t>www.slu.edu/here4you</w:t>
+        </w:r>
+      </w:hyperlink>
+      <w:r>
+        <w:rPr>
+          <w:rFonts w:cstheme="minorHAnsi"/>
+          <w:bCs/>
+          <w:kern w:val="36"/>
+        </w:rPr>
+        <w:t xml:space="preserve"> .</w:t>
+      </w:r>
+    </w:p>
+    <w:p/>
+    <w:p>
+      <w:pPr>
+        <w:rPr>
+          <w:b/>
+        </w:rPr>
+      </w:pPr>
+      <w:r>
+        <w:rPr>
+          <w:b/>
+        </w:rPr>
+        <w:t>Student Success Center</w:t>
+      </w:r>
+    </w:p>
+    <w:p>
+      <w:r>
+        <w:t>In recognition that people learn in a variety of ways and that learning is influenced by multiple factors (e.g., prior experience, study skills, learning disability), resources to support student success are available on campus. The Student Success Center, a one-stop shop, which assists students with academic and career related services, is located in the Busch Student Center (Suite, 331) and the School of Nursing (Suite, 114). Students who think they might benefit from these resources can find out more about:</w:t>
+      </w:r>
+    </w:p>
+    <w:p>
+      <w:pPr>
+        <w:pStyle w:val="ListParagraph"/>
+        <w:numPr>
+          <w:ilvl w:val="0"/>
+          <w:numId w:val="20"/>
+        </w:numPr>
+      </w:pPr>
+      <w:r>
+        <w:t>Course-level support (e.g., faculty member, departmental resources, etc.) by asking your course instructor.</w:t>
+      </w:r>
+    </w:p>
+    <w:p>
+      <w:pPr>
+        <w:pStyle w:val="ListParagraph"/>
+        <w:numPr>
+          <w:ilvl w:val="0"/>
+          <w:numId w:val="20"/>
+        </w:numPr>
+      </w:pPr>
+      <w:r>
+        <w:t>University-level support (e.g., tutoring services, university writing services, disability services, academic coaching, career services, and/or facets of curriculum planning) by visiting the Student Success Center or by going to www.slu.edu/success.</w:t>
+      </w:r>
+    </w:p>
+    <w:p/>
+    <w:p>
+      <w:pPr>
+        <w:rPr>
+          <w:b/>
+        </w:rPr>
+      </w:pPr>
+      <w:r>
+        <w:rPr>
+          <w:b/>
+        </w:rPr>
+        <w:t>Disability Services Academic Accommodations</w:t>
+      </w:r>
+    </w:p>
+    <w:p>
+      <w:r>
+        <w:t xml:space="preserve">Students with a documented disability who wish to request academic accommodations are encouraged to contact Disability Services to discuss accommodation requests and eligibility requirements. Please contact Disability Services, located within the Student Success Center, at Disability_services@slu.edu or 314.977.3484 to schedule an appointment. Confidentiality will be observed in all inquiries. Once approved, information about academic accommodations will be shared with course instructors via email from Disability Services and viewed within Banner via the instructor’s course roster.  </w:t>
+      </w:r>
+    </w:p>
+    <w:p/>
     <w:sectPr>
-      <w:headerReference w:type="default" r:id="rId13"/>
-      <w:footerReference w:type="default" r:id="rId14"/>
+      <w:headerReference w:type="default" r:id="rId16"/>
+      <w:footerReference w:type="default" r:id="rId17"/>
       <w:pgSz w:w="12240" w:h="15840"/>
       <w:pgMar w:top="1440" w:right="1152" w:bottom="1440" w:left="1152" w:header="720" w:footer="720" w:gutter="0"/>
       <w:cols w:space="720"/>
@@ -8209,7 +8134,7 @@
 </file>
 
 <file path=customXml/itemProps1.xml><?xml version="1.0" encoding="utf-8"?>
-<ds:datastoreItem xmlns:ds="http://schemas.openxmlformats.org/officeDocument/2006/customXml" ds:itemID="{1610926E-402A-49CE-8C69-07C45EEB8EE1}">
+<ds:datastoreItem xmlns:ds="http://schemas.openxmlformats.org/officeDocument/2006/customXml" ds:itemID="{E13ADAF6-A53C-48CD-AEDF-C79AE58353E7}">
   <ds:schemaRefs>
     <ds:schemaRef ds:uri="http://schemas.openxmlformats.org/officeDocument/2006/bibliography"/>
   </ds:schemaRefs>

</xml_diff>